<commit_message>
doc: dodatak pitanja (gde ide obelezje tp-a)
</commit_message>
<xml_diff>
--- a/IS-SkijaskogCentra.docx
+++ b/IS-SkijaskogCentra.docx
@@ -9,14 +9,38 @@
           <w:lang w:val="sr-Latn-RS"/>
         </w:rPr>
       </w:pPr>
-      <w:r>
-        <w:t>Informacioni sistem skija</w:t>
-      </w:r>
-      <w:r>
-        <w:rPr>
-          <w:lang w:val="sr-Latn-RS"/>
-        </w:rPr>
-        <w:t>škog centra</w:t>
+      <w:proofErr w:type="spellStart"/>
+      <w:r>
+        <w:t>Informacioni</w:t>
+      </w:r>
+      <w:proofErr w:type="spellEnd"/>
+      <w:r>
+        <w:t xml:space="preserve"> </w:t>
+      </w:r>
+      <w:proofErr w:type="spellStart"/>
+      <w:r>
+        <w:t>sistem</w:t>
+      </w:r>
+      <w:proofErr w:type="spellEnd"/>
+      <w:r>
+        <w:t xml:space="preserve"> </w:t>
+      </w:r>
+      <w:proofErr w:type="spellStart"/>
+      <w:r>
+        <w:t>skija</w:t>
+      </w:r>
+      <w:r>
+        <w:rPr>
+          <w:lang w:val="sr-Latn-RS"/>
+        </w:rPr>
+        <w:t>škog</w:t>
+      </w:r>
+      <w:proofErr w:type="spellEnd"/>
+      <w:r>
+        <w:rPr>
+          <w:lang w:val="sr-Latn-RS"/>
+        </w:rPr>
+        <w:t xml:space="preserve"> centra</w:t>
       </w:r>
       <w:r>
         <w:rPr>
@@ -130,13 +154,23 @@
           <w:lang w:val="sr-Latn-RS"/>
         </w:rPr>
       </w:pPr>
+      <w:proofErr w:type="spellStart"/>
       <w:r>
         <w:rPr>
           <w:b/>
           <w:bCs/>
           <w:lang w:val="sr-Latn-RS"/>
         </w:rPr>
-        <w:t>Ski-instruktor</w:t>
+        <w:t>Ski</w:t>
+      </w:r>
+      <w:proofErr w:type="spellEnd"/>
+      <w:r>
+        <w:rPr>
+          <w:b/>
+          <w:bCs/>
+          <w:lang w:val="sr-Latn-RS"/>
+        </w:rPr>
+        <w:t>-instruktor</w:t>
       </w:r>
       <w:r>
         <w:rPr>
@@ -144,9 +178,11 @@
         </w:rPr>
         <w:t xml:space="preserve"> može da </w:t>
       </w:r>
+      <w:proofErr w:type="spellStart"/>
       <w:r>
         <w:t>ima</w:t>
       </w:r>
+      <w:proofErr w:type="spellEnd"/>
       <w:r>
         <w:rPr>
           <w:lang w:val="sr-Latn-RS"/>
@@ -223,13 +259,23 @@
         </w:rPr>
         <w:t xml:space="preserve"> </w:t>
       </w:r>
+      <w:proofErr w:type="spellStart"/>
       <w:r>
         <w:rPr>
           <w:b/>
           <w:bCs/>
           <w:lang w:val="sr-Latn-RS"/>
         </w:rPr>
-        <w:t>ski-instruktora</w:t>
+        <w:t>ski</w:t>
+      </w:r>
+      <w:proofErr w:type="spellEnd"/>
+      <w:r>
+        <w:rPr>
+          <w:b/>
+          <w:bCs/>
+          <w:lang w:val="sr-Latn-RS"/>
+        </w:rPr>
+        <w:t>-instruktora</w:t>
       </w:r>
       <w:r>
         <w:rPr>
@@ -291,13 +337,23 @@
         </w:rPr>
         <w:t xml:space="preserve"> </w:t>
       </w:r>
+      <w:proofErr w:type="spellStart"/>
       <w:r>
         <w:rPr>
           <w:b/>
           <w:bCs/>
           <w:lang w:val="sr-Latn-RS"/>
         </w:rPr>
-        <w:t>ski-instruktor</w:t>
+        <w:t>ski</w:t>
+      </w:r>
+      <w:proofErr w:type="spellEnd"/>
+      <w:r>
+        <w:rPr>
+          <w:b/>
+          <w:bCs/>
+          <w:lang w:val="sr-Latn-RS"/>
+        </w:rPr>
+        <w:t>-instruktor</w:t>
       </w:r>
       <w:r>
         <w:rPr>
@@ -319,21 +375,23 @@
         </w:rPr>
         <w:t xml:space="preserve"> </w:t>
       </w:r>
+      <w:proofErr w:type="spellStart"/>
       <w:r>
         <w:rPr>
           <w:b/>
           <w:bCs/>
           <w:lang w:val="sr-Latn-RS"/>
         </w:rPr>
-        <w:t>ski-</w:t>
-      </w:r>
+        <w:t>ski</w:t>
+      </w:r>
+      <w:proofErr w:type="spellEnd"/>
       <w:r>
         <w:rPr>
           <w:b/>
           <w:bCs/>
           <w:lang w:val="sr-Latn-RS"/>
         </w:rPr>
-        <w:t>instruktora</w:t>
+        <w:t>-</w:t>
       </w:r>
       <w:r>
         <w:rPr>
@@ -341,25 +399,7 @@
           <w:bCs/>
           <w:lang w:val="sr-Latn-RS"/>
         </w:rPr>
-        <w:t xml:space="preserve"> </w:t>
-      </w:r>
-      <w:r>
-        <w:rPr>
-          <w:lang w:val="sr-Latn-RS"/>
-        </w:rPr>
-        <w:t>održati čas</w:t>
-      </w:r>
-      <w:r>
-        <w:rPr>
-          <w:lang w:val="sr-Latn-RS"/>
-        </w:rPr>
-        <w:t>.</w:t>
-      </w:r>
-      <w:r>
-        <w:rPr>
-          <w:lang w:val="sr-Latn-RS"/>
-        </w:rPr>
-        <w:t xml:space="preserve"> </w:t>
+        <w:t>instruktora</w:t>
       </w:r>
       <w:r>
         <w:rPr>
@@ -367,7 +407,43 @@
           <w:bCs/>
           <w:lang w:val="sr-Latn-RS"/>
         </w:rPr>
-        <w:t>Ski-instruktor</w:t>
+        <w:t xml:space="preserve"> </w:t>
+      </w:r>
+      <w:r>
+        <w:rPr>
+          <w:lang w:val="sr-Latn-RS"/>
+        </w:rPr>
+        <w:t>održati čas</w:t>
+      </w:r>
+      <w:r>
+        <w:rPr>
+          <w:lang w:val="sr-Latn-RS"/>
+        </w:rPr>
+        <w:t>.</w:t>
+      </w:r>
+      <w:r>
+        <w:rPr>
+          <w:lang w:val="sr-Latn-RS"/>
+        </w:rPr>
+        <w:t xml:space="preserve"> </w:t>
+      </w:r>
+      <w:proofErr w:type="spellStart"/>
+      <w:r>
+        <w:rPr>
+          <w:b/>
+          <w:bCs/>
+          <w:lang w:val="sr-Latn-RS"/>
+        </w:rPr>
+        <w:t>Ski</w:t>
+      </w:r>
+      <w:proofErr w:type="spellEnd"/>
+      <w:r>
+        <w:rPr>
+          <w:b/>
+          <w:bCs/>
+          <w:lang w:val="sr-Latn-RS"/>
+        </w:rPr>
+        <w:t>-instruktor</w:t>
       </w:r>
       <w:r>
         <w:rPr>
@@ -741,14 +817,34 @@
         </w:rPr>
         <w:t xml:space="preserve"> </w:t>
       </w:r>
+      <w:proofErr w:type="spellStart"/>
       <w:r>
         <w:rPr>
           <w:b/>
           <w:bCs/>
           <w:lang w:val="sr-Latn-RS"/>
         </w:rPr>
-        <w:t>ski-pass</w:t>
-      </w:r>
+        <w:t>ski</w:t>
+      </w:r>
+      <w:proofErr w:type="spellEnd"/>
+      <w:r>
+        <w:rPr>
+          <w:b/>
+          <w:bCs/>
+          <w:lang w:val="sr-Latn-RS"/>
+        </w:rPr>
+        <w:t>-</w:t>
+      </w:r>
+      <w:proofErr w:type="spellStart"/>
+      <w:r>
+        <w:rPr>
+          <w:b/>
+          <w:bCs/>
+          <w:lang w:val="sr-Latn-RS"/>
+        </w:rPr>
+        <w:t>pass</w:t>
+      </w:r>
+      <w:proofErr w:type="spellEnd"/>
       <w:r>
         <w:rPr>
           <w:lang w:val="sr-Latn-RS"/>
@@ -783,6 +879,7 @@
         </w:rPr>
         <w:t xml:space="preserve">. </w:t>
       </w:r>
+      <w:proofErr w:type="spellStart"/>
       <w:r>
         <w:rPr>
           <w:b/>
@@ -791,6 +888,7 @@
         </w:rPr>
         <w:t>Ski-pass</w:t>
       </w:r>
+      <w:proofErr w:type="spellEnd"/>
       <w:r>
         <w:rPr>
           <w:lang w:val="sr-Latn-RS"/>
@@ -881,6 +979,7 @@
         </w:rPr>
         <w:t xml:space="preserve"> </w:t>
       </w:r>
+      <w:proofErr w:type="spellStart"/>
       <w:r>
         <w:rPr>
           <w:b/>
@@ -889,6 +988,7 @@
         </w:rPr>
         <w:t>ski-pass</w:t>
       </w:r>
+      <w:proofErr w:type="spellEnd"/>
       <w:r>
         <w:rPr>
           <w:lang w:val="sr-Latn-RS"/>
@@ -993,6 +1093,7 @@
         </w:rPr>
         <w:t xml:space="preserve"> </w:t>
       </w:r>
+      <w:proofErr w:type="spellStart"/>
       <w:r>
         <w:rPr>
           <w:b/>
@@ -1001,6 +1102,7 @@
         </w:rPr>
         <w:t>ski-pass</w:t>
       </w:r>
+      <w:proofErr w:type="spellEnd"/>
       <w:r>
         <w:rPr>
           <w:lang w:val="sr-Latn-RS"/>
@@ -1443,8 +1545,16 @@
               <w:rPr>
                 <w:szCs w:val="24"/>
               </w:rPr>
-              <w:t>Ski-instruktor</w:t>
-            </w:r>
+              <w:t>Ski-</w:t>
+            </w:r>
+            <w:proofErr w:type="spellStart"/>
+            <w:r>
+              <w:rPr>
+                <w:szCs w:val="24"/>
+              </w:rPr>
+              <w:t>instruktor</w:t>
+            </w:r>
+            <w:proofErr w:type="spellEnd"/>
           </w:p>
         </w:tc>
       </w:tr>
@@ -1464,6 +1574,7 @@
                 <w:u w:val="single"/>
               </w:rPr>
             </w:pPr>
+            <w:proofErr w:type="spellStart"/>
             <w:r>
               <w:rPr>
                 <w:color w:val="000000" w:themeColor="text1"/>
@@ -1480,6 +1591,7 @@
               </w:rPr>
               <w:t>Ins</w:t>
             </w:r>
+            <w:proofErr w:type="spellEnd"/>
           </w:p>
         </w:tc>
         <w:tc>
@@ -1493,6 +1605,7 @@
                 <w:szCs w:val="24"/>
               </w:rPr>
             </w:pPr>
+            <w:proofErr w:type="spellStart"/>
             <w:r>
               <w:rPr>
                 <w:szCs w:val="24"/>
@@ -1503,8 +1616,23 @@
               <w:rPr>
                 <w:szCs w:val="24"/>
               </w:rPr>
-              <w:t>ifikator ski-instruktora</w:t>
-            </w:r>
+              <w:t>ifikator</w:t>
+            </w:r>
+            <w:proofErr w:type="spellEnd"/>
+            <w:r>
+              <w:rPr>
+                <w:szCs w:val="24"/>
+              </w:rPr>
+              <w:t xml:space="preserve"> ski-</w:t>
+            </w:r>
+            <w:proofErr w:type="spellStart"/>
+            <w:r>
+              <w:rPr>
+                <w:szCs w:val="24"/>
+              </w:rPr>
+              <w:t>instruktora</w:t>
+            </w:r>
+            <w:proofErr w:type="spellEnd"/>
           </w:p>
         </w:tc>
       </w:tr>
@@ -1520,6 +1648,7 @@
                 <w:szCs w:val="24"/>
               </w:rPr>
             </w:pPr>
+            <w:proofErr w:type="spellStart"/>
             <w:r>
               <w:rPr>
                 <w:szCs w:val="24"/>
@@ -1532,6 +1661,7 @@
               </w:rPr>
               <w:t>Ins</w:t>
             </w:r>
+            <w:proofErr w:type="spellEnd"/>
           </w:p>
         </w:tc>
         <w:tc>
@@ -1555,8 +1685,16 @@
               <w:rPr>
                 <w:szCs w:val="24"/>
               </w:rPr>
-              <w:t>ski-instruktora</w:t>
-            </w:r>
+              <w:t>ski-</w:t>
+            </w:r>
+            <w:proofErr w:type="spellStart"/>
+            <w:r>
+              <w:rPr>
+                <w:szCs w:val="24"/>
+              </w:rPr>
+              <w:t>instruktora</w:t>
+            </w:r>
+            <w:proofErr w:type="spellEnd"/>
           </w:p>
         </w:tc>
       </w:tr>
@@ -1575,6 +1713,7 @@
                 <w:szCs w:val="24"/>
               </w:rPr>
             </w:pPr>
+            <w:proofErr w:type="spellStart"/>
             <w:r>
               <w:rPr>
                 <w:szCs w:val="24"/>
@@ -1587,6 +1726,7 @@
               </w:rPr>
               <w:t>Ins</w:t>
             </w:r>
+            <w:proofErr w:type="spellEnd"/>
           </w:p>
         </w:tc>
         <w:tc>
@@ -1600,18 +1740,34 @@
                 <w:szCs w:val="24"/>
               </w:rPr>
             </w:pPr>
-            <w:r>
-              <w:rPr>
-                <w:szCs w:val="24"/>
-              </w:rPr>
-              <w:t xml:space="preserve">Prezime </w:t>
-            </w:r>
-            <w:r>
-              <w:rPr>
-                <w:szCs w:val="24"/>
-              </w:rPr>
-              <w:t>ski-instruktora</w:t>
-            </w:r>
+            <w:proofErr w:type="spellStart"/>
+            <w:r>
+              <w:rPr>
+                <w:szCs w:val="24"/>
+              </w:rPr>
+              <w:t>Prezime</w:t>
+            </w:r>
+            <w:proofErr w:type="spellEnd"/>
+            <w:r>
+              <w:rPr>
+                <w:szCs w:val="24"/>
+              </w:rPr>
+              <w:t xml:space="preserve"> </w:t>
+            </w:r>
+            <w:r>
+              <w:rPr>
+                <w:szCs w:val="24"/>
+              </w:rPr>
+              <w:t>ski-</w:t>
+            </w:r>
+            <w:proofErr w:type="spellStart"/>
+            <w:r>
+              <w:rPr>
+                <w:szCs w:val="24"/>
+              </w:rPr>
+              <w:t>instruktora</w:t>
+            </w:r>
+            <w:proofErr w:type="spellEnd"/>
           </w:p>
         </w:tc>
       </w:tr>
@@ -1657,6 +1813,7 @@
                 <w:szCs w:val="24"/>
               </w:rPr>
             </w:pPr>
+            <w:proofErr w:type="spellStart"/>
             <w:r>
               <w:rPr>
                 <w:szCs w:val="24"/>
@@ -1664,6 +1821,7 @@
               <w:lastRenderedPageBreak/>
               <w:t>Licenca</w:t>
             </w:r>
+            <w:proofErr w:type="spellEnd"/>
           </w:p>
         </w:tc>
       </w:tr>
@@ -1683,6 +1841,7 @@
                 <w:u w:val="single"/>
               </w:rPr>
             </w:pPr>
+            <w:proofErr w:type="spellStart"/>
             <w:r>
               <w:rPr>
                 <w:szCs w:val="24"/>
@@ -1697,6 +1856,7 @@
               </w:rPr>
               <w:t>Lic</w:t>
             </w:r>
+            <w:proofErr w:type="spellEnd"/>
           </w:p>
         </w:tc>
         <w:tc>
@@ -1710,6 +1870,7 @@
                 <w:szCs w:val="24"/>
               </w:rPr>
             </w:pPr>
+            <w:proofErr w:type="spellStart"/>
             <w:r>
               <w:rPr>
                 <w:szCs w:val="24"/>
@@ -1720,14 +1881,23 @@
               <w:rPr>
                 <w:szCs w:val="24"/>
               </w:rPr>
-              <w:t xml:space="preserve">ifikator </w:t>
-            </w:r>
+              <w:t>ifikator</w:t>
+            </w:r>
+            <w:proofErr w:type="spellEnd"/>
+            <w:r>
+              <w:rPr>
+                <w:szCs w:val="24"/>
+              </w:rPr>
+              <w:t xml:space="preserve"> </w:t>
+            </w:r>
+            <w:proofErr w:type="spellStart"/>
             <w:r>
               <w:rPr>
                 <w:szCs w:val="24"/>
               </w:rPr>
               <w:t>licence</w:t>
             </w:r>
+            <w:proofErr w:type="spellEnd"/>
           </w:p>
         </w:tc>
       </w:tr>
@@ -1745,12 +1915,14 @@
                 <w:szCs w:val="24"/>
               </w:rPr>
             </w:pPr>
+            <w:proofErr w:type="spellStart"/>
             <w:r>
               <w:rPr>
                 <w:szCs w:val="24"/>
               </w:rPr>
               <w:t>tipLic</w:t>
             </w:r>
+            <w:proofErr w:type="spellEnd"/>
           </w:p>
         </w:tc>
         <w:tc>
@@ -1768,8 +1940,16 @@
               <w:rPr>
                 <w:szCs w:val="24"/>
               </w:rPr>
-              <w:t>Tip licence</w:t>
-            </w:r>
+              <w:t xml:space="preserve">Tip </w:t>
+            </w:r>
+            <w:proofErr w:type="spellStart"/>
+            <w:r>
+              <w:rPr>
+                <w:szCs w:val="24"/>
+              </w:rPr>
+              <w:t>licence</w:t>
+            </w:r>
+            <w:proofErr w:type="spellEnd"/>
           </w:p>
         </w:tc>
       </w:tr>
@@ -1788,12 +1968,14 @@
                 <w:szCs w:val="24"/>
               </w:rPr>
             </w:pPr>
+            <w:proofErr w:type="spellStart"/>
             <w:r>
               <w:rPr>
                 <w:szCs w:val="24"/>
               </w:rPr>
               <w:t>datIzdLic</w:t>
             </w:r>
+            <w:proofErr w:type="spellEnd"/>
           </w:p>
         </w:tc>
         <w:tc>
@@ -1811,8 +1993,30 @@
               <w:rPr>
                 <w:szCs w:val="24"/>
               </w:rPr>
-              <w:t>Datum izdavanja licence</w:t>
-            </w:r>
+              <w:t xml:space="preserve">Datum </w:t>
+            </w:r>
+            <w:proofErr w:type="spellStart"/>
+            <w:r>
+              <w:rPr>
+                <w:szCs w:val="24"/>
+              </w:rPr>
+              <w:t>izdavanja</w:t>
+            </w:r>
+            <w:proofErr w:type="spellEnd"/>
+            <w:r>
+              <w:rPr>
+                <w:szCs w:val="24"/>
+              </w:rPr>
+              <w:t xml:space="preserve"> </w:t>
+            </w:r>
+            <w:proofErr w:type="spellStart"/>
+            <w:r>
+              <w:rPr>
+                <w:szCs w:val="24"/>
+              </w:rPr>
+              <w:t>licence</w:t>
+            </w:r>
+            <w:proofErr w:type="spellEnd"/>
           </w:p>
         </w:tc>
       </w:tr>
@@ -1858,12 +2062,28 @@
                 <w:szCs w:val="24"/>
               </w:rPr>
             </w:pPr>
-            <w:r>
-              <w:rPr>
-                <w:szCs w:val="24"/>
-              </w:rPr>
-              <w:t>Čas skijanja</w:t>
-            </w:r>
+            <w:proofErr w:type="spellStart"/>
+            <w:r>
+              <w:rPr>
+                <w:szCs w:val="24"/>
+              </w:rPr>
+              <w:t>Čas</w:t>
+            </w:r>
+            <w:proofErr w:type="spellEnd"/>
+            <w:r>
+              <w:rPr>
+                <w:szCs w:val="24"/>
+              </w:rPr>
+              <w:t xml:space="preserve"> </w:t>
+            </w:r>
+            <w:proofErr w:type="spellStart"/>
+            <w:r>
+              <w:rPr>
+                <w:szCs w:val="24"/>
+              </w:rPr>
+              <w:t>skijanja</w:t>
+            </w:r>
+            <w:proofErr w:type="spellEnd"/>
           </w:p>
         </w:tc>
       </w:tr>
@@ -1883,6 +2103,7 @@
                 <w:u w:val="single"/>
               </w:rPr>
             </w:pPr>
+            <w:proofErr w:type="spellStart"/>
             <w:r>
               <w:rPr>
                 <w:szCs w:val="24"/>
@@ -1897,6 +2118,7 @@
               </w:rPr>
               <w:t>Čski</w:t>
             </w:r>
+            <w:proofErr w:type="spellEnd"/>
           </w:p>
         </w:tc>
         <w:tc>
@@ -1910,6 +2132,7 @@
                 <w:szCs w:val="24"/>
               </w:rPr>
             </w:pPr>
+            <w:proofErr w:type="spellStart"/>
             <w:r>
               <w:rPr>
                 <w:szCs w:val="24"/>
@@ -1920,8 +2143,37 @@
               <w:rPr>
                 <w:szCs w:val="24"/>
               </w:rPr>
-              <w:t>ifikator časa skijanja</w:t>
-            </w:r>
+              <w:t>ifikator</w:t>
+            </w:r>
+            <w:proofErr w:type="spellEnd"/>
+            <w:r>
+              <w:rPr>
+                <w:szCs w:val="24"/>
+              </w:rPr>
+              <w:t xml:space="preserve"> </w:t>
+            </w:r>
+            <w:proofErr w:type="spellStart"/>
+            <w:r>
+              <w:rPr>
+                <w:szCs w:val="24"/>
+              </w:rPr>
+              <w:t>časa</w:t>
+            </w:r>
+            <w:proofErr w:type="spellEnd"/>
+            <w:r>
+              <w:rPr>
+                <w:szCs w:val="24"/>
+              </w:rPr>
+              <w:t xml:space="preserve"> </w:t>
+            </w:r>
+            <w:proofErr w:type="spellStart"/>
+            <w:r>
+              <w:rPr>
+                <w:szCs w:val="24"/>
+              </w:rPr>
+              <w:t>skijanja</w:t>
+            </w:r>
+            <w:proofErr w:type="spellEnd"/>
           </w:p>
         </w:tc>
       </w:tr>
@@ -1962,8 +2214,30 @@
               <w:rPr>
                 <w:szCs w:val="24"/>
               </w:rPr>
-              <w:t>Cena jednog časa</w:t>
-            </w:r>
+              <w:t xml:space="preserve">Cena </w:t>
+            </w:r>
+            <w:proofErr w:type="spellStart"/>
+            <w:r>
+              <w:rPr>
+                <w:szCs w:val="24"/>
+              </w:rPr>
+              <w:t>jednog</w:t>
+            </w:r>
+            <w:proofErr w:type="spellEnd"/>
+            <w:r>
+              <w:rPr>
+                <w:szCs w:val="24"/>
+              </w:rPr>
+              <w:t xml:space="preserve"> </w:t>
+            </w:r>
+            <w:proofErr w:type="spellStart"/>
+            <w:r>
+              <w:rPr>
+                <w:szCs w:val="24"/>
+              </w:rPr>
+              <w:t>časa</w:t>
+            </w:r>
+            <w:proofErr w:type="spellEnd"/>
           </w:p>
         </w:tc>
       </w:tr>
@@ -2009,12 +2283,14 @@
                 <w:szCs w:val="24"/>
               </w:rPr>
             </w:pPr>
+            <w:proofErr w:type="spellStart"/>
             <w:r>
               <w:rPr>
                 <w:szCs w:val="24"/>
               </w:rPr>
               <w:t>Skijaš</w:t>
             </w:r>
+            <w:proofErr w:type="spellEnd"/>
           </w:p>
         </w:tc>
       </w:tr>
@@ -2034,6 +2310,7 @@
                 <w:u w:val="single"/>
               </w:rPr>
             </w:pPr>
+            <w:proofErr w:type="spellStart"/>
             <w:r>
               <w:rPr>
                 <w:szCs w:val="24"/>
@@ -2041,6 +2318,7 @@
               </w:rPr>
               <w:t>idSki</w:t>
             </w:r>
+            <w:proofErr w:type="spellEnd"/>
           </w:p>
         </w:tc>
         <w:tc>
@@ -2054,6 +2332,7 @@
                 <w:szCs w:val="24"/>
               </w:rPr>
             </w:pPr>
+            <w:proofErr w:type="spellStart"/>
             <w:r>
               <w:rPr>
                 <w:szCs w:val="24"/>
@@ -2064,8 +2343,23 @@
               <w:rPr>
                 <w:szCs w:val="24"/>
               </w:rPr>
-              <w:t>ifikator skijaša</w:t>
-            </w:r>
+              <w:t>ifikator</w:t>
+            </w:r>
+            <w:proofErr w:type="spellEnd"/>
+            <w:r>
+              <w:rPr>
+                <w:szCs w:val="24"/>
+              </w:rPr>
+              <w:t xml:space="preserve"> </w:t>
+            </w:r>
+            <w:proofErr w:type="spellStart"/>
+            <w:r>
+              <w:rPr>
+                <w:szCs w:val="24"/>
+              </w:rPr>
+              <w:t>skijaša</w:t>
+            </w:r>
+            <w:proofErr w:type="spellEnd"/>
           </w:p>
         </w:tc>
       </w:tr>
@@ -2083,12 +2377,14 @@
                 <w:szCs w:val="24"/>
               </w:rPr>
             </w:pPr>
+            <w:proofErr w:type="spellStart"/>
             <w:r>
               <w:rPr>
                 <w:szCs w:val="24"/>
               </w:rPr>
               <w:t>imeSki</w:t>
             </w:r>
+            <w:proofErr w:type="spellEnd"/>
           </w:p>
         </w:tc>
         <w:tc>
@@ -2106,8 +2402,16 @@
               <w:rPr>
                 <w:szCs w:val="24"/>
               </w:rPr>
-              <w:t>Ime skijaša</w:t>
-            </w:r>
+              <w:t xml:space="preserve">Ime </w:t>
+            </w:r>
+            <w:proofErr w:type="spellStart"/>
+            <w:r>
+              <w:rPr>
+                <w:szCs w:val="24"/>
+              </w:rPr>
+              <w:t>skijaša</w:t>
+            </w:r>
+            <w:proofErr w:type="spellEnd"/>
           </w:p>
         </w:tc>
       </w:tr>
@@ -2153,12 +2457,28 @@
                 <w:szCs w:val="24"/>
               </w:rPr>
             </w:pPr>
-            <w:r>
-              <w:rPr>
-                <w:szCs w:val="24"/>
-              </w:rPr>
-              <w:t>Snežno vozilo</w:t>
-            </w:r>
+            <w:proofErr w:type="spellStart"/>
+            <w:r>
+              <w:rPr>
+                <w:szCs w:val="24"/>
+              </w:rPr>
+              <w:t>Snežno</w:t>
+            </w:r>
+            <w:proofErr w:type="spellEnd"/>
+            <w:r>
+              <w:rPr>
+                <w:szCs w:val="24"/>
+              </w:rPr>
+              <w:t xml:space="preserve"> </w:t>
+            </w:r>
+            <w:proofErr w:type="spellStart"/>
+            <w:r>
+              <w:rPr>
+                <w:szCs w:val="24"/>
+              </w:rPr>
+              <w:t>vozilo</w:t>
+            </w:r>
+            <w:proofErr w:type="spellEnd"/>
           </w:p>
         </w:tc>
       </w:tr>
@@ -2178,6 +2498,7 @@
                 <w:u w:val="single"/>
               </w:rPr>
             </w:pPr>
+            <w:proofErr w:type="spellStart"/>
             <w:r>
               <w:rPr>
                 <w:szCs w:val="24"/>
@@ -2192,6 +2513,7 @@
               </w:rPr>
               <w:t>Sv</w:t>
             </w:r>
+            <w:proofErr w:type="spellEnd"/>
           </w:p>
         </w:tc>
         <w:tc>
@@ -2205,6 +2527,7 @@
                 <w:szCs w:val="24"/>
               </w:rPr>
             </w:pPr>
+            <w:proofErr w:type="spellStart"/>
             <w:r>
               <w:rPr>
                 <w:szCs w:val="24"/>
@@ -2215,8 +2538,37 @@
               <w:rPr>
                 <w:szCs w:val="24"/>
               </w:rPr>
-              <w:t>ifikator snežnog vozila</w:t>
-            </w:r>
+              <w:t>ifikator</w:t>
+            </w:r>
+            <w:proofErr w:type="spellEnd"/>
+            <w:r>
+              <w:rPr>
+                <w:szCs w:val="24"/>
+              </w:rPr>
+              <w:t xml:space="preserve"> </w:t>
+            </w:r>
+            <w:proofErr w:type="spellStart"/>
+            <w:r>
+              <w:rPr>
+                <w:szCs w:val="24"/>
+              </w:rPr>
+              <w:t>snežnog</w:t>
+            </w:r>
+            <w:proofErr w:type="spellEnd"/>
+            <w:r>
+              <w:rPr>
+                <w:szCs w:val="24"/>
+              </w:rPr>
+              <w:t xml:space="preserve"> </w:t>
+            </w:r>
+            <w:proofErr w:type="spellStart"/>
+            <w:r>
+              <w:rPr>
+                <w:szCs w:val="24"/>
+              </w:rPr>
+              <w:t>vozila</w:t>
+            </w:r>
+            <w:proofErr w:type="spellEnd"/>
           </w:p>
         </w:tc>
       </w:tr>
@@ -2234,12 +2586,14 @@
                 <w:szCs w:val="24"/>
               </w:rPr>
             </w:pPr>
+            <w:proofErr w:type="spellStart"/>
             <w:r>
               <w:rPr>
                 <w:szCs w:val="24"/>
               </w:rPr>
               <w:t>tipSv</w:t>
             </w:r>
+            <w:proofErr w:type="spellEnd"/>
           </w:p>
         </w:tc>
         <w:tc>
@@ -2257,13 +2611,63 @@
               <w:rPr>
                 <w:szCs w:val="24"/>
               </w:rPr>
-              <w:t>Tip snežnog vozila</w:t>
-            </w:r>
-            <w:r>
-              <w:rPr>
-                <w:szCs w:val="24"/>
-              </w:rPr>
-              <w:t xml:space="preserve"> (Motorne sanke,quad)</w:t>
+              <w:t xml:space="preserve">Tip </w:t>
+            </w:r>
+            <w:proofErr w:type="spellStart"/>
+            <w:r>
+              <w:rPr>
+                <w:szCs w:val="24"/>
+              </w:rPr>
+              <w:t>snežnog</w:t>
+            </w:r>
+            <w:proofErr w:type="spellEnd"/>
+            <w:r>
+              <w:rPr>
+                <w:szCs w:val="24"/>
+              </w:rPr>
+              <w:t xml:space="preserve"> </w:t>
+            </w:r>
+            <w:proofErr w:type="spellStart"/>
+            <w:r>
+              <w:rPr>
+                <w:szCs w:val="24"/>
+              </w:rPr>
+              <w:t>vozila</w:t>
+            </w:r>
+            <w:proofErr w:type="spellEnd"/>
+            <w:r>
+              <w:rPr>
+                <w:szCs w:val="24"/>
+              </w:rPr>
+              <w:t xml:space="preserve"> (</w:t>
+            </w:r>
+            <w:proofErr w:type="spellStart"/>
+            <w:r>
+              <w:rPr>
+                <w:szCs w:val="24"/>
+              </w:rPr>
+              <w:t>Motorne</w:t>
+            </w:r>
+            <w:proofErr w:type="spellEnd"/>
+            <w:r>
+              <w:rPr>
+                <w:szCs w:val="24"/>
+              </w:rPr>
+              <w:t xml:space="preserve"> </w:t>
+            </w:r>
+            <w:proofErr w:type="spellStart"/>
+            <w:r>
+              <w:rPr>
+                <w:szCs w:val="24"/>
+              </w:rPr>
+              <w:t>sanke,quad</w:t>
+            </w:r>
+            <w:proofErr w:type="spellEnd"/>
+            <w:r>
+              <w:rPr>
+                <w:szCs w:val="24"/>
+              </w:rPr>
+              <w:t>)</w:t>
             </w:r>
           </w:p>
         </w:tc>
@@ -2335,6 +2739,7 @@
                 <w:u w:val="single"/>
               </w:rPr>
             </w:pPr>
+            <w:proofErr w:type="spellStart"/>
             <w:r>
               <w:rPr>
                 <w:szCs w:val="24"/>
@@ -2349,6 +2754,7 @@
               </w:rPr>
               <w:t>Sps</w:t>
             </w:r>
+            <w:proofErr w:type="spellEnd"/>
           </w:p>
         </w:tc>
         <w:tc>
@@ -2362,6 +2768,7 @@
                 <w:szCs w:val="24"/>
               </w:rPr>
             </w:pPr>
+            <w:proofErr w:type="spellStart"/>
             <w:r>
               <w:rPr>
                 <w:szCs w:val="24"/>
@@ -2372,8 +2779,23 @@
               <w:rPr>
                 <w:szCs w:val="24"/>
               </w:rPr>
-              <w:t>ifikator ski-passa</w:t>
-            </w:r>
+              <w:t>ifikator</w:t>
+            </w:r>
+            <w:proofErr w:type="spellEnd"/>
+            <w:r>
+              <w:rPr>
+                <w:szCs w:val="24"/>
+              </w:rPr>
+              <w:t xml:space="preserve"> ski-</w:t>
+            </w:r>
+            <w:proofErr w:type="spellStart"/>
+            <w:r>
+              <w:rPr>
+                <w:szCs w:val="24"/>
+              </w:rPr>
+              <w:t>passa</w:t>
+            </w:r>
+            <w:proofErr w:type="spellEnd"/>
           </w:p>
         </w:tc>
       </w:tr>
@@ -2391,6 +2813,7 @@
                 <w:szCs w:val="24"/>
               </w:rPr>
             </w:pPr>
+            <w:proofErr w:type="spellStart"/>
             <w:r>
               <w:rPr>
                 <w:szCs w:val="24"/>
@@ -2403,6 +2826,7 @@
               </w:rPr>
               <w:t>Sps</w:t>
             </w:r>
+            <w:proofErr w:type="spellEnd"/>
           </w:p>
         </w:tc>
         <w:tc>
@@ -2420,8 +2844,16 @@
               <w:rPr>
                 <w:szCs w:val="24"/>
               </w:rPr>
-              <w:t>Tip ski-passa</w:t>
-            </w:r>
+              <w:t>Tip ski-</w:t>
+            </w:r>
+            <w:proofErr w:type="spellStart"/>
+            <w:r>
+              <w:rPr>
+                <w:szCs w:val="24"/>
+              </w:rPr>
+              <w:t>passa</w:t>
+            </w:r>
+            <w:proofErr w:type="spellEnd"/>
           </w:p>
         </w:tc>
       </w:tr>
@@ -2440,12 +2872,14 @@
                 <w:szCs w:val="24"/>
               </w:rPr>
             </w:pPr>
+            <w:proofErr w:type="spellStart"/>
             <w:r>
               <w:rPr>
                 <w:szCs w:val="24"/>
               </w:rPr>
               <w:t>datIstSps</w:t>
             </w:r>
+            <w:proofErr w:type="spellEnd"/>
           </w:p>
         </w:tc>
         <w:tc>
@@ -2463,8 +2897,30 @@
               <w:rPr>
                 <w:szCs w:val="24"/>
               </w:rPr>
-              <w:t>Datum isteka ski-passa</w:t>
-            </w:r>
+              <w:t xml:space="preserve">Datum </w:t>
+            </w:r>
+            <w:proofErr w:type="spellStart"/>
+            <w:r>
+              <w:rPr>
+                <w:szCs w:val="24"/>
+              </w:rPr>
+              <w:t>isteka</w:t>
+            </w:r>
+            <w:proofErr w:type="spellEnd"/>
+            <w:r>
+              <w:rPr>
+                <w:szCs w:val="24"/>
+              </w:rPr>
+              <w:t xml:space="preserve"> ski-</w:t>
+            </w:r>
+            <w:proofErr w:type="spellStart"/>
+            <w:r>
+              <w:rPr>
+                <w:szCs w:val="24"/>
+              </w:rPr>
+              <w:t>passa</w:t>
+            </w:r>
+            <w:proofErr w:type="spellEnd"/>
           </w:p>
         </w:tc>
       </w:tr>
@@ -2510,12 +2966,14 @@
                 <w:szCs w:val="24"/>
               </w:rPr>
             </w:pPr>
+            <w:proofErr w:type="spellStart"/>
             <w:r>
               <w:rPr>
                 <w:szCs w:val="24"/>
               </w:rPr>
               <w:t>Staza</w:t>
             </w:r>
+            <w:proofErr w:type="spellEnd"/>
           </w:p>
         </w:tc>
       </w:tr>
@@ -2535,6 +2993,7 @@
                 <w:u w:val="single"/>
               </w:rPr>
             </w:pPr>
+            <w:proofErr w:type="spellStart"/>
             <w:r>
               <w:rPr>
                 <w:szCs w:val="24"/>
@@ -2549,6 +3008,7 @@
               </w:rPr>
               <w:t>Stz</w:t>
             </w:r>
+            <w:proofErr w:type="spellEnd"/>
           </w:p>
         </w:tc>
         <w:tc>
@@ -2562,6 +3022,7 @@
                 <w:szCs w:val="24"/>
               </w:rPr>
             </w:pPr>
+            <w:proofErr w:type="spellStart"/>
             <w:r>
               <w:rPr>
                 <w:szCs w:val="24"/>
@@ -2572,8 +3033,23 @@
               <w:rPr>
                 <w:szCs w:val="24"/>
               </w:rPr>
-              <w:t>ifikator staze</w:t>
-            </w:r>
+              <w:t>ifikator</w:t>
+            </w:r>
+            <w:proofErr w:type="spellEnd"/>
+            <w:r>
+              <w:rPr>
+                <w:szCs w:val="24"/>
+              </w:rPr>
+              <w:t xml:space="preserve"> </w:t>
+            </w:r>
+            <w:proofErr w:type="spellStart"/>
+            <w:r>
+              <w:rPr>
+                <w:szCs w:val="24"/>
+              </w:rPr>
+              <w:t>staze</w:t>
+            </w:r>
+            <w:proofErr w:type="spellEnd"/>
           </w:p>
         </w:tc>
       </w:tr>
@@ -2591,12 +3067,14 @@
                 <w:szCs w:val="24"/>
               </w:rPr>
             </w:pPr>
+            <w:proofErr w:type="spellStart"/>
             <w:r>
               <w:rPr>
                 <w:szCs w:val="24"/>
               </w:rPr>
               <w:t>tipStz</w:t>
             </w:r>
+            <w:proofErr w:type="spellEnd"/>
           </w:p>
         </w:tc>
         <w:tc>
@@ -2614,7 +3092,77 @@
               <w:rPr>
                 <w:szCs w:val="24"/>
               </w:rPr>
-              <w:t>Tip staze (Crna, crvena, zelena, plava)</w:t>
+              <w:t xml:space="preserve">Tip </w:t>
+            </w:r>
+            <w:proofErr w:type="spellStart"/>
+            <w:r>
+              <w:rPr>
+                <w:szCs w:val="24"/>
+              </w:rPr>
+              <w:t>staze</w:t>
+            </w:r>
+            <w:proofErr w:type="spellEnd"/>
+            <w:r>
+              <w:rPr>
+                <w:szCs w:val="24"/>
+              </w:rPr>
+              <w:t xml:space="preserve"> (</w:t>
+            </w:r>
+            <w:proofErr w:type="spellStart"/>
+            <w:r>
+              <w:rPr>
+                <w:szCs w:val="24"/>
+              </w:rPr>
+              <w:t>Crna</w:t>
+            </w:r>
+            <w:proofErr w:type="spellEnd"/>
+            <w:r>
+              <w:rPr>
+                <w:szCs w:val="24"/>
+              </w:rPr>
+              <w:t xml:space="preserve">, </w:t>
+            </w:r>
+            <w:proofErr w:type="spellStart"/>
+            <w:r>
+              <w:rPr>
+                <w:szCs w:val="24"/>
+              </w:rPr>
+              <w:t>crvena</w:t>
+            </w:r>
+            <w:proofErr w:type="spellEnd"/>
+            <w:r>
+              <w:rPr>
+                <w:szCs w:val="24"/>
+              </w:rPr>
+              <w:t xml:space="preserve">, </w:t>
+            </w:r>
+            <w:proofErr w:type="spellStart"/>
+            <w:r>
+              <w:rPr>
+                <w:szCs w:val="24"/>
+              </w:rPr>
+              <w:t>zelena</w:t>
+            </w:r>
+            <w:proofErr w:type="spellEnd"/>
+            <w:r>
+              <w:rPr>
+                <w:szCs w:val="24"/>
+              </w:rPr>
+              <w:t xml:space="preserve">, </w:t>
+            </w:r>
+            <w:proofErr w:type="spellStart"/>
+            <w:r>
+              <w:rPr>
+                <w:szCs w:val="24"/>
+              </w:rPr>
+              <w:t>plava</w:t>
+            </w:r>
+            <w:proofErr w:type="spellEnd"/>
+            <w:r>
+              <w:rPr>
+                <w:szCs w:val="24"/>
+              </w:rPr>
+              <w:t>)</w:t>
             </w:r>
           </w:p>
         </w:tc>
@@ -2634,12 +3182,14 @@
                 <w:szCs w:val="24"/>
               </w:rPr>
             </w:pPr>
+            <w:proofErr w:type="spellStart"/>
             <w:r>
               <w:rPr>
                 <w:szCs w:val="24"/>
               </w:rPr>
               <w:t>dužStz</w:t>
             </w:r>
+            <w:proofErr w:type="spellEnd"/>
           </w:p>
         </w:tc>
         <w:tc>
@@ -2653,18 +3203,56 @@
                 <w:szCs w:val="24"/>
               </w:rPr>
             </w:pPr>
-            <w:r>
-              <w:rPr>
-                <w:szCs w:val="24"/>
-              </w:rPr>
-              <w:t>Dužina staze</w:t>
-            </w:r>
-            <w:r>
-              <w:rPr>
-                <w:szCs w:val="24"/>
-              </w:rPr>
-              <w:t xml:space="preserve"> izražena u kilometrima</w:t>
-            </w:r>
+            <w:proofErr w:type="spellStart"/>
+            <w:r>
+              <w:rPr>
+                <w:szCs w:val="24"/>
+              </w:rPr>
+              <w:t>Dužina</w:t>
+            </w:r>
+            <w:proofErr w:type="spellEnd"/>
+            <w:r>
+              <w:rPr>
+                <w:szCs w:val="24"/>
+              </w:rPr>
+              <w:t xml:space="preserve"> </w:t>
+            </w:r>
+            <w:proofErr w:type="spellStart"/>
+            <w:r>
+              <w:rPr>
+                <w:szCs w:val="24"/>
+              </w:rPr>
+              <w:t>staze</w:t>
+            </w:r>
+            <w:proofErr w:type="spellEnd"/>
+            <w:r>
+              <w:rPr>
+                <w:szCs w:val="24"/>
+              </w:rPr>
+              <w:t xml:space="preserve"> </w:t>
+            </w:r>
+            <w:proofErr w:type="spellStart"/>
+            <w:r>
+              <w:rPr>
+                <w:szCs w:val="24"/>
+              </w:rPr>
+              <w:t>izražena</w:t>
+            </w:r>
+            <w:proofErr w:type="spellEnd"/>
+            <w:r>
+              <w:rPr>
+                <w:szCs w:val="24"/>
+              </w:rPr>
+              <w:t xml:space="preserve"> u </w:t>
+            </w:r>
+            <w:proofErr w:type="spellStart"/>
+            <w:r>
+              <w:rPr>
+                <w:szCs w:val="24"/>
+              </w:rPr>
+              <w:t>kilometrima</w:t>
+            </w:r>
+            <w:proofErr w:type="spellEnd"/>
           </w:p>
         </w:tc>
       </w:tr>
@@ -2680,12 +3268,14 @@
                 <w:szCs w:val="24"/>
               </w:rPr>
             </w:pPr>
+            <w:proofErr w:type="spellStart"/>
             <w:r>
               <w:rPr>
                 <w:szCs w:val="24"/>
               </w:rPr>
               <w:t>otvStz</w:t>
             </w:r>
+            <w:proofErr w:type="spellEnd"/>
           </w:p>
         </w:tc>
         <w:tc>
@@ -2699,12 +3289,42 @@
                 <w:szCs w:val="24"/>
               </w:rPr>
             </w:pPr>
-            <w:r>
-              <w:rPr>
-                <w:szCs w:val="24"/>
-              </w:rPr>
-              <w:t>Oznaka da li je staza otvorena</w:t>
-            </w:r>
+            <w:proofErr w:type="spellStart"/>
+            <w:r>
+              <w:rPr>
+                <w:szCs w:val="24"/>
+              </w:rPr>
+              <w:t>Oznaka</w:t>
+            </w:r>
+            <w:proofErr w:type="spellEnd"/>
+            <w:r>
+              <w:rPr>
+                <w:szCs w:val="24"/>
+              </w:rPr>
+              <w:t xml:space="preserve"> da li je </w:t>
+            </w:r>
+            <w:proofErr w:type="spellStart"/>
+            <w:r>
+              <w:rPr>
+                <w:szCs w:val="24"/>
+              </w:rPr>
+              <w:t>staza</w:t>
+            </w:r>
+            <w:proofErr w:type="spellEnd"/>
+            <w:r>
+              <w:rPr>
+                <w:szCs w:val="24"/>
+              </w:rPr>
+              <w:t xml:space="preserve"> </w:t>
+            </w:r>
+            <w:proofErr w:type="spellStart"/>
+            <w:r>
+              <w:rPr>
+                <w:szCs w:val="24"/>
+              </w:rPr>
+              <w:t>otvorena</w:t>
+            </w:r>
+            <w:proofErr w:type="spellEnd"/>
           </w:p>
           <w:p>
             <w:pPr>
@@ -2764,12 +3384,28 @@
                 <w:szCs w:val="24"/>
               </w:rPr>
             </w:pPr>
-            <w:r>
-              <w:rPr>
-                <w:szCs w:val="24"/>
-              </w:rPr>
-              <w:t>Gorska služba</w:t>
-            </w:r>
+            <w:proofErr w:type="spellStart"/>
+            <w:r>
+              <w:rPr>
+                <w:szCs w:val="24"/>
+              </w:rPr>
+              <w:t>Gorska</w:t>
+            </w:r>
+            <w:proofErr w:type="spellEnd"/>
+            <w:r>
+              <w:rPr>
+                <w:szCs w:val="24"/>
+              </w:rPr>
+              <w:t xml:space="preserve"> </w:t>
+            </w:r>
+            <w:proofErr w:type="spellStart"/>
+            <w:r>
+              <w:rPr>
+                <w:szCs w:val="24"/>
+              </w:rPr>
+              <w:t>služba</w:t>
+            </w:r>
+            <w:proofErr w:type="spellEnd"/>
           </w:p>
         </w:tc>
       </w:tr>
@@ -2789,6 +3425,7 @@
                 <w:u w:val="single"/>
               </w:rPr>
             </w:pPr>
+            <w:proofErr w:type="spellStart"/>
             <w:r>
               <w:rPr>
                 <w:szCs w:val="24"/>
@@ -2803,6 +3440,7 @@
               </w:rPr>
               <w:t>Gsl</w:t>
             </w:r>
+            <w:proofErr w:type="spellEnd"/>
           </w:p>
         </w:tc>
         <w:tc>
@@ -2816,6 +3454,7 @@
                 <w:szCs w:val="24"/>
               </w:rPr>
             </w:pPr>
+            <w:proofErr w:type="spellStart"/>
             <w:r>
               <w:rPr>
                 <w:szCs w:val="24"/>
@@ -2826,8 +3465,37 @@
               <w:rPr>
                 <w:szCs w:val="24"/>
               </w:rPr>
-              <w:t>ifikator gorske službe</w:t>
-            </w:r>
+              <w:t>ifikator</w:t>
+            </w:r>
+            <w:proofErr w:type="spellEnd"/>
+            <w:r>
+              <w:rPr>
+                <w:szCs w:val="24"/>
+              </w:rPr>
+              <w:t xml:space="preserve"> </w:t>
+            </w:r>
+            <w:proofErr w:type="spellStart"/>
+            <w:r>
+              <w:rPr>
+                <w:szCs w:val="24"/>
+              </w:rPr>
+              <w:t>gorske</w:t>
+            </w:r>
+            <w:proofErr w:type="spellEnd"/>
+            <w:r>
+              <w:rPr>
+                <w:szCs w:val="24"/>
+              </w:rPr>
+              <w:t xml:space="preserve"> </w:t>
+            </w:r>
+            <w:proofErr w:type="spellStart"/>
+            <w:r>
+              <w:rPr>
+                <w:szCs w:val="24"/>
+              </w:rPr>
+              <w:t>službe</w:t>
+            </w:r>
+            <w:proofErr w:type="spellEnd"/>
           </w:p>
         </w:tc>
       </w:tr>
@@ -2845,12 +3513,14 @@
                 <w:szCs w:val="24"/>
               </w:rPr>
             </w:pPr>
+            <w:proofErr w:type="spellStart"/>
             <w:r>
               <w:rPr>
                 <w:szCs w:val="24"/>
               </w:rPr>
               <w:t>brTlGsl</w:t>
             </w:r>
+            <w:proofErr w:type="spellEnd"/>
           </w:p>
         </w:tc>
         <w:tc>
@@ -2864,12 +3534,70 @@
                 <w:szCs w:val="24"/>
               </w:rPr>
             </w:pPr>
-            <w:r>
-              <w:rPr>
-                <w:szCs w:val="24"/>
-              </w:rPr>
-              <w:t>Broj(kontakt) telefon gorske službe</w:t>
-            </w:r>
+            <w:proofErr w:type="spellStart"/>
+            <w:r>
+              <w:rPr>
+                <w:szCs w:val="24"/>
+              </w:rPr>
+              <w:t>Broj</w:t>
+            </w:r>
+            <w:proofErr w:type="spellEnd"/>
+            <w:r>
+              <w:rPr>
+                <w:szCs w:val="24"/>
+              </w:rPr>
+              <w:t>(</w:t>
+            </w:r>
+            <w:proofErr w:type="spellStart"/>
+            <w:r>
+              <w:rPr>
+                <w:szCs w:val="24"/>
+              </w:rPr>
+              <w:t>kontakt</w:t>
+            </w:r>
+            <w:proofErr w:type="spellEnd"/>
+            <w:r>
+              <w:rPr>
+                <w:szCs w:val="24"/>
+              </w:rPr>
+              <w:t xml:space="preserve">) </w:t>
+            </w:r>
+            <w:proofErr w:type="spellStart"/>
+            <w:r>
+              <w:rPr>
+                <w:szCs w:val="24"/>
+              </w:rPr>
+              <w:t>telefon</w:t>
+            </w:r>
+            <w:proofErr w:type="spellEnd"/>
+            <w:r>
+              <w:rPr>
+                <w:szCs w:val="24"/>
+              </w:rPr>
+              <w:t xml:space="preserve"> </w:t>
+            </w:r>
+            <w:proofErr w:type="spellStart"/>
+            <w:r>
+              <w:rPr>
+                <w:szCs w:val="24"/>
+              </w:rPr>
+              <w:t>gorske</w:t>
+            </w:r>
+            <w:proofErr w:type="spellEnd"/>
+            <w:r>
+              <w:rPr>
+                <w:szCs w:val="24"/>
+              </w:rPr>
+              <w:t xml:space="preserve"> </w:t>
+            </w:r>
+            <w:proofErr w:type="spellStart"/>
+            <w:r>
+              <w:rPr>
+                <w:szCs w:val="24"/>
+              </w:rPr>
+              <w:t>službe</w:t>
+            </w:r>
+            <w:proofErr w:type="spellEnd"/>
           </w:p>
         </w:tc>
       </w:tr>
@@ -2936,6 +3664,7 @@
                 <w:szCs w:val="24"/>
               </w:rPr>
             </w:pPr>
+            <w:proofErr w:type="spellStart"/>
             <w:r>
               <w:rPr>
                 <w:szCs w:val="24"/>
@@ -2943,6 +3672,7 @@
               <w:lastRenderedPageBreak/>
               <w:t>Oprema</w:t>
             </w:r>
+            <w:proofErr w:type="spellEnd"/>
           </w:p>
         </w:tc>
       </w:tr>
@@ -2962,6 +3692,7 @@
                 <w:u w:val="single"/>
               </w:rPr>
             </w:pPr>
+            <w:proofErr w:type="spellStart"/>
             <w:r>
               <w:rPr>
                 <w:szCs w:val="24"/>
@@ -2976,6 +3707,7 @@
               </w:rPr>
               <w:t>Opr</w:t>
             </w:r>
+            <w:proofErr w:type="spellEnd"/>
           </w:p>
         </w:tc>
         <w:tc>
@@ -2989,6 +3721,7 @@
                 <w:szCs w:val="24"/>
               </w:rPr>
             </w:pPr>
+            <w:proofErr w:type="spellStart"/>
             <w:r>
               <w:rPr>
                 <w:szCs w:val="24"/>
@@ -2999,14 +3732,23 @@
               <w:rPr>
                 <w:szCs w:val="24"/>
               </w:rPr>
-              <w:t xml:space="preserve">ifikator </w:t>
-            </w:r>
+              <w:t>ifikator</w:t>
+            </w:r>
+            <w:proofErr w:type="spellEnd"/>
+            <w:r>
+              <w:rPr>
+                <w:szCs w:val="24"/>
+              </w:rPr>
+              <w:t xml:space="preserve"> </w:t>
+            </w:r>
+            <w:proofErr w:type="spellStart"/>
             <w:r>
               <w:rPr>
                 <w:szCs w:val="24"/>
               </w:rPr>
               <w:t>opreme</w:t>
             </w:r>
+            <w:proofErr w:type="spellEnd"/>
           </w:p>
         </w:tc>
       </w:tr>
@@ -3024,12 +3766,14 @@
                 <w:szCs w:val="24"/>
               </w:rPr>
             </w:pPr>
+            <w:proofErr w:type="spellStart"/>
             <w:r>
               <w:rPr>
                 <w:szCs w:val="24"/>
               </w:rPr>
               <w:t>tipOpr</w:t>
             </w:r>
+            <w:proofErr w:type="spellEnd"/>
           </w:p>
         </w:tc>
         <w:tc>
@@ -3047,7 +3791,21 @@
               <w:rPr>
                 <w:szCs w:val="24"/>
               </w:rPr>
-              <w:t xml:space="preserve">Tip opreme </w:t>
+              <w:t xml:space="preserve">Tip </w:t>
+            </w:r>
+            <w:proofErr w:type="spellStart"/>
+            <w:r>
+              <w:rPr>
+                <w:szCs w:val="24"/>
+              </w:rPr>
+              <w:t>opreme</w:t>
+            </w:r>
+            <w:proofErr w:type="spellEnd"/>
+            <w:r>
+              <w:rPr>
+                <w:szCs w:val="24"/>
+              </w:rPr>
+              <w:t xml:space="preserve"> </w:t>
             </w:r>
           </w:p>
           <w:p>
@@ -3061,7 +3819,35 @@
               <w:rPr>
                 <w:szCs w:val="24"/>
               </w:rPr>
-              <w:t>(Skije, kaciga,</w:t>
+              <w:t>(</w:t>
+            </w:r>
+            <w:proofErr w:type="spellStart"/>
+            <w:r>
+              <w:rPr>
+                <w:szCs w:val="24"/>
+              </w:rPr>
+              <w:t>Skije</w:t>
+            </w:r>
+            <w:proofErr w:type="spellEnd"/>
+            <w:r>
+              <w:rPr>
+                <w:szCs w:val="24"/>
+              </w:rPr>
+              <w:t xml:space="preserve">, </w:t>
+            </w:r>
+            <w:proofErr w:type="spellStart"/>
+            <w:r>
+              <w:rPr>
+                <w:szCs w:val="24"/>
+              </w:rPr>
+              <w:t>kaciga</w:t>
+            </w:r>
+            <w:proofErr w:type="spellEnd"/>
+            <w:r>
+              <w:rPr>
+                <w:szCs w:val="24"/>
+              </w:rPr>
+              <w:t>,</w:t>
             </w:r>
             <w:r>
               <w:rPr>
@@ -3115,12 +3901,14 @@
                 <w:szCs w:val="24"/>
               </w:rPr>
             </w:pPr>
+            <w:proofErr w:type="spellStart"/>
             <w:r>
               <w:rPr>
                 <w:szCs w:val="24"/>
               </w:rPr>
               <w:t>Skije</w:t>
             </w:r>
+            <w:proofErr w:type="spellEnd"/>
           </w:p>
         </w:tc>
       </w:tr>
@@ -3140,6 +3928,7 @@
                 <w:u w:val="single"/>
               </w:rPr>
             </w:pPr>
+            <w:proofErr w:type="spellStart"/>
             <w:r>
               <w:rPr>
                 <w:szCs w:val="24"/>
@@ -3154,6 +3943,7 @@
               </w:rPr>
               <w:t>Sij</w:t>
             </w:r>
+            <w:proofErr w:type="spellEnd"/>
           </w:p>
         </w:tc>
         <w:tc>
@@ -3167,6 +3957,7 @@
                 <w:szCs w:val="24"/>
               </w:rPr>
             </w:pPr>
+            <w:proofErr w:type="spellStart"/>
             <w:r>
               <w:rPr>
                 <w:szCs w:val="24"/>
@@ -3177,8 +3968,23 @@
               <w:rPr>
                 <w:szCs w:val="24"/>
               </w:rPr>
-              <w:t>ifikator skija</w:t>
-            </w:r>
+              <w:t>ifikator</w:t>
+            </w:r>
+            <w:proofErr w:type="spellEnd"/>
+            <w:r>
+              <w:rPr>
+                <w:szCs w:val="24"/>
+              </w:rPr>
+              <w:t xml:space="preserve"> </w:t>
+            </w:r>
+            <w:proofErr w:type="spellStart"/>
+            <w:r>
+              <w:rPr>
+                <w:szCs w:val="24"/>
+              </w:rPr>
+              <w:t>skija</w:t>
+            </w:r>
+            <w:proofErr w:type="spellEnd"/>
           </w:p>
         </w:tc>
       </w:tr>
@@ -3196,6 +4002,7 @@
                 <w:szCs w:val="24"/>
               </w:rPr>
             </w:pPr>
+            <w:proofErr w:type="spellStart"/>
             <w:r>
               <w:rPr>
                 <w:szCs w:val="24"/>
@@ -3208,6 +4015,7 @@
               </w:rPr>
               <w:t>Sij</w:t>
             </w:r>
+            <w:proofErr w:type="spellEnd"/>
           </w:p>
         </w:tc>
         <w:tc>
@@ -3221,17 +4029,47 @@
                 <w:szCs w:val="24"/>
               </w:rPr>
             </w:pPr>
+            <w:proofErr w:type="spellStart"/>
             <w:r>
               <w:rPr>
                 <w:szCs w:val="24"/>
               </w:rPr>
               <w:t>Visina</w:t>
             </w:r>
-            <w:r>
-              <w:rPr>
-                <w:szCs w:val="24"/>
-              </w:rPr>
-              <w:t xml:space="preserve"> skija izražena u cm</w:t>
+            <w:proofErr w:type="spellEnd"/>
+            <w:r>
+              <w:rPr>
+                <w:szCs w:val="24"/>
+              </w:rPr>
+              <w:t xml:space="preserve"> </w:t>
+            </w:r>
+            <w:proofErr w:type="spellStart"/>
+            <w:r>
+              <w:rPr>
+                <w:szCs w:val="24"/>
+              </w:rPr>
+              <w:t>skija</w:t>
+            </w:r>
+            <w:proofErr w:type="spellEnd"/>
+            <w:r>
+              <w:rPr>
+                <w:szCs w:val="24"/>
+              </w:rPr>
+              <w:t xml:space="preserve"> </w:t>
+            </w:r>
+            <w:proofErr w:type="spellStart"/>
+            <w:r>
+              <w:rPr>
+                <w:szCs w:val="24"/>
+              </w:rPr>
+              <w:t>izražena</w:t>
+            </w:r>
+            <w:proofErr w:type="spellEnd"/>
+            <w:r>
+              <w:rPr>
+                <w:szCs w:val="24"/>
+              </w:rPr>
+              <w:t xml:space="preserve"> u cm</w:t>
             </w:r>
           </w:p>
         </w:tc>
@@ -3251,12 +4089,14 @@
                 <w:szCs w:val="24"/>
               </w:rPr>
             </w:pPr>
+            <w:proofErr w:type="spellStart"/>
             <w:r>
               <w:rPr>
                 <w:szCs w:val="24"/>
               </w:rPr>
               <w:t>širSij</w:t>
             </w:r>
+            <w:proofErr w:type="spellEnd"/>
           </w:p>
         </w:tc>
         <w:tc>
@@ -3270,11 +4110,47 @@
                 <w:szCs w:val="24"/>
               </w:rPr>
             </w:pPr>
-            <w:r>
-              <w:rPr>
-                <w:szCs w:val="24"/>
-              </w:rPr>
-              <w:t>Širina skija izražena u cm</w:t>
+            <w:proofErr w:type="spellStart"/>
+            <w:r>
+              <w:rPr>
+                <w:szCs w:val="24"/>
+              </w:rPr>
+              <w:t>Širina</w:t>
+            </w:r>
+            <w:proofErr w:type="spellEnd"/>
+            <w:r>
+              <w:rPr>
+                <w:szCs w:val="24"/>
+              </w:rPr>
+              <w:t xml:space="preserve"> </w:t>
+            </w:r>
+            <w:proofErr w:type="spellStart"/>
+            <w:r>
+              <w:rPr>
+                <w:szCs w:val="24"/>
+              </w:rPr>
+              <w:t>skija</w:t>
+            </w:r>
+            <w:proofErr w:type="spellEnd"/>
+            <w:r>
+              <w:rPr>
+                <w:szCs w:val="24"/>
+              </w:rPr>
+              <w:t xml:space="preserve"> </w:t>
+            </w:r>
+            <w:proofErr w:type="spellStart"/>
+            <w:r>
+              <w:rPr>
+                <w:szCs w:val="24"/>
+              </w:rPr>
+              <w:t>izražena</w:t>
+            </w:r>
+            <w:proofErr w:type="spellEnd"/>
+            <w:r>
+              <w:rPr>
+                <w:szCs w:val="24"/>
+              </w:rPr>
+              <w:t xml:space="preserve"> u cm</w:t>
             </w:r>
           </w:p>
         </w:tc>
@@ -3291,12 +4167,14 @@
                 <w:szCs w:val="24"/>
               </w:rPr>
             </w:pPr>
+            <w:proofErr w:type="spellStart"/>
             <w:r>
               <w:rPr>
                 <w:szCs w:val="24"/>
               </w:rPr>
               <w:t>tipSij</w:t>
             </w:r>
+            <w:proofErr w:type="spellEnd"/>
           </w:p>
         </w:tc>
         <w:tc>
@@ -3314,7 +4192,21 @@
               <w:rPr>
                 <w:szCs w:val="24"/>
               </w:rPr>
-              <w:t xml:space="preserve">Tip skija </w:t>
+              <w:t xml:space="preserve">Tip </w:t>
+            </w:r>
+            <w:proofErr w:type="spellStart"/>
+            <w:r>
+              <w:rPr>
+                <w:szCs w:val="24"/>
+              </w:rPr>
+              <w:t>skija</w:t>
+            </w:r>
+            <w:proofErr w:type="spellEnd"/>
+            <w:r>
+              <w:rPr>
+                <w:szCs w:val="24"/>
+              </w:rPr>
+              <w:t xml:space="preserve"> </w:t>
             </w:r>
           </w:p>
           <w:p>
@@ -3375,12 +4267,14 @@
                 <w:szCs w:val="24"/>
               </w:rPr>
             </w:pPr>
+            <w:proofErr w:type="spellStart"/>
             <w:r>
               <w:rPr>
                 <w:szCs w:val="24"/>
               </w:rPr>
               <w:t>Kaciga</w:t>
             </w:r>
+            <w:proofErr w:type="spellEnd"/>
           </w:p>
         </w:tc>
       </w:tr>
@@ -3400,6 +4294,7 @@
                 <w:u w:val="single"/>
               </w:rPr>
             </w:pPr>
+            <w:proofErr w:type="spellStart"/>
             <w:r>
               <w:rPr>
                 <w:szCs w:val="24"/>
@@ -3414,6 +4309,7 @@
               </w:rPr>
               <w:t>Kcg</w:t>
             </w:r>
+            <w:proofErr w:type="spellEnd"/>
           </w:p>
         </w:tc>
         <w:tc>
@@ -3427,6 +4323,7 @@
                 <w:szCs w:val="24"/>
               </w:rPr>
             </w:pPr>
+            <w:proofErr w:type="spellStart"/>
             <w:r>
               <w:rPr>
                 <w:szCs w:val="24"/>
@@ -3437,14 +4334,23 @@
               <w:rPr>
                 <w:szCs w:val="24"/>
               </w:rPr>
-              <w:t xml:space="preserve">ifikator </w:t>
-            </w:r>
+              <w:t>ifikator</w:t>
+            </w:r>
+            <w:proofErr w:type="spellEnd"/>
+            <w:r>
+              <w:rPr>
+                <w:szCs w:val="24"/>
+              </w:rPr>
+              <w:t xml:space="preserve"> </w:t>
+            </w:r>
+            <w:proofErr w:type="spellStart"/>
             <w:r>
               <w:rPr>
                 <w:szCs w:val="24"/>
               </w:rPr>
               <w:t>kacige</w:t>
             </w:r>
+            <w:proofErr w:type="spellEnd"/>
           </w:p>
         </w:tc>
       </w:tr>
@@ -3462,12 +4368,14 @@
                 <w:szCs w:val="24"/>
               </w:rPr>
             </w:pPr>
+            <w:proofErr w:type="spellStart"/>
             <w:r>
               <w:rPr>
                 <w:szCs w:val="24"/>
               </w:rPr>
               <w:t>naoKcg</w:t>
             </w:r>
+            <w:proofErr w:type="spellEnd"/>
           </w:p>
         </w:tc>
         <w:tc>
@@ -3481,12 +4389,56 @@
                 <w:szCs w:val="24"/>
               </w:rPr>
             </w:pPr>
-            <w:r>
-              <w:rPr>
-                <w:szCs w:val="24"/>
-              </w:rPr>
-              <w:t>Oznaka da li kaciga poseduje naočare</w:t>
-            </w:r>
+            <w:proofErr w:type="spellStart"/>
+            <w:r>
+              <w:rPr>
+                <w:szCs w:val="24"/>
+              </w:rPr>
+              <w:t>Oznaka</w:t>
+            </w:r>
+            <w:proofErr w:type="spellEnd"/>
+            <w:r>
+              <w:rPr>
+                <w:szCs w:val="24"/>
+              </w:rPr>
+              <w:t xml:space="preserve"> da li </w:t>
+            </w:r>
+            <w:proofErr w:type="spellStart"/>
+            <w:r>
+              <w:rPr>
+                <w:szCs w:val="24"/>
+              </w:rPr>
+              <w:t>kaciga</w:t>
+            </w:r>
+            <w:proofErr w:type="spellEnd"/>
+            <w:r>
+              <w:rPr>
+                <w:szCs w:val="24"/>
+              </w:rPr>
+              <w:t xml:space="preserve"> </w:t>
+            </w:r>
+            <w:proofErr w:type="spellStart"/>
+            <w:r>
+              <w:rPr>
+                <w:szCs w:val="24"/>
+              </w:rPr>
+              <w:t>poseduje</w:t>
+            </w:r>
+            <w:proofErr w:type="spellEnd"/>
+            <w:r>
+              <w:rPr>
+                <w:szCs w:val="24"/>
+              </w:rPr>
+              <w:t xml:space="preserve"> </w:t>
+            </w:r>
+            <w:proofErr w:type="spellStart"/>
+            <w:r>
+              <w:rPr>
+                <w:szCs w:val="24"/>
+              </w:rPr>
+              <w:t>naočare</w:t>
+            </w:r>
+            <w:proofErr w:type="spellEnd"/>
           </w:p>
           <w:p>
             <w:pPr>
@@ -3546,12 +4498,14 @@
                 <w:szCs w:val="24"/>
               </w:rPr>
             </w:pPr>
+            <w:proofErr w:type="spellStart"/>
             <w:r>
               <w:rPr>
                 <w:szCs w:val="24"/>
               </w:rPr>
               <w:t>Štapovi</w:t>
             </w:r>
+            <w:proofErr w:type="spellEnd"/>
           </w:p>
         </w:tc>
       </w:tr>
@@ -3571,6 +4525,7 @@
                 <w:u w:val="single"/>
               </w:rPr>
             </w:pPr>
+            <w:proofErr w:type="spellStart"/>
             <w:r>
               <w:rPr>
                 <w:szCs w:val="24"/>
@@ -3585,6 +4540,7 @@
               </w:rPr>
               <w:t>Štp</w:t>
             </w:r>
+            <w:proofErr w:type="spellEnd"/>
           </w:p>
         </w:tc>
         <w:tc>
@@ -3598,6 +4554,7 @@
                 <w:szCs w:val="24"/>
               </w:rPr>
             </w:pPr>
+            <w:proofErr w:type="spellStart"/>
             <w:r>
               <w:rPr>
                 <w:szCs w:val="24"/>
@@ -3608,14 +4565,23 @@
               <w:rPr>
                 <w:szCs w:val="24"/>
               </w:rPr>
-              <w:t xml:space="preserve">ifikator </w:t>
-            </w:r>
+              <w:t>ifikator</w:t>
+            </w:r>
+            <w:proofErr w:type="spellEnd"/>
+            <w:r>
+              <w:rPr>
+                <w:szCs w:val="24"/>
+              </w:rPr>
+              <w:t xml:space="preserve"> </w:t>
+            </w:r>
+            <w:proofErr w:type="spellStart"/>
             <w:r>
               <w:rPr>
                 <w:szCs w:val="24"/>
               </w:rPr>
               <w:t>štapova</w:t>
             </w:r>
+            <w:proofErr w:type="spellEnd"/>
           </w:p>
         </w:tc>
       </w:tr>
@@ -3633,12 +4599,14 @@
                 <w:szCs w:val="24"/>
               </w:rPr>
             </w:pPr>
+            <w:proofErr w:type="spellStart"/>
             <w:r>
               <w:rPr>
                 <w:szCs w:val="24"/>
               </w:rPr>
               <w:t>visŠtp</w:t>
             </w:r>
+            <w:proofErr w:type="spellEnd"/>
           </w:p>
         </w:tc>
         <w:tc>
@@ -3652,11 +4620,47 @@
                 <w:szCs w:val="24"/>
               </w:rPr>
             </w:pPr>
-            <w:r>
-              <w:rPr>
-                <w:szCs w:val="24"/>
-              </w:rPr>
-              <w:t>Visina štapova izražena u cm</w:t>
+            <w:proofErr w:type="spellStart"/>
+            <w:r>
+              <w:rPr>
+                <w:szCs w:val="24"/>
+              </w:rPr>
+              <w:t>Visina</w:t>
+            </w:r>
+            <w:proofErr w:type="spellEnd"/>
+            <w:r>
+              <w:rPr>
+                <w:szCs w:val="24"/>
+              </w:rPr>
+              <w:t xml:space="preserve"> </w:t>
+            </w:r>
+            <w:proofErr w:type="spellStart"/>
+            <w:r>
+              <w:rPr>
+                <w:szCs w:val="24"/>
+              </w:rPr>
+              <w:t>štapova</w:t>
+            </w:r>
+            <w:proofErr w:type="spellEnd"/>
+            <w:r>
+              <w:rPr>
+                <w:szCs w:val="24"/>
+              </w:rPr>
+              <w:t xml:space="preserve"> </w:t>
+            </w:r>
+            <w:proofErr w:type="spellStart"/>
+            <w:r>
+              <w:rPr>
+                <w:szCs w:val="24"/>
+              </w:rPr>
+              <w:t>izražena</w:t>
+            </w:r>
+            <w:proofErr w:type="spellEnd"/>
+            <w:r>
+              <w:rPr>
+                <w:szCs w:val="24"/>
+              </w:rPr>
+              <w:t xml:space="preserve"> u cm</w:t>
             </w:r>
           </w:p>
         </w:tc>
@@ -3703,12 +4707,14 @@
                 <w:szCs w:val="24"/>
               </w:rPr>
             </w:pPr>
+            <w:proofErr w:type="spellStart"/>
             <w:r>
               <w:rPr>
                 <w:szCs w:val="24"/>
               </w:rPr>
               <w:t>Pancerice</w:t>
             </w:r>
+            <w:proofErr w:type="spellEnd"/>
           </w:p>
         </w:tc>
       </w:tr>
@@ -3728,6 +4734,7 @@
                 <w:u w:val="single"/>
               </w:rPr>
             </w:pPr>
+            <w:proofErr w:type="spellStart"/>
             <w:r>
               <w:rPr>
                 <w:szCs w:val="24"/>
@@ -3742,6 +4749,7 @@
               </w:rPr>
               <w:t>dPnc</w:t>
             </w:r>
+            <w:proofErr w:type="spellEnd"/>
           </w:p>
         </w:tc>
         <w:tc>
@@ -3755,6 +4763,7 @@
                 <w:szCs w:val="24"/>
               </w:rPr>
             </w:pPr>
+            <w:proofErr w:type="spellStart"/>
             <w:r>
               <w:rPr>
                 <w:szCs w:val="24"/>
@@ -3765,14 +4774,23 @@
               <w:rPr>
                 <w:szCs w:val="24"/>
               </w:rPr>
-              <w:t xml:space="preserve">ifikator </w:t>
-            </w:r>
+              <w:t>ifikator</w:t>
+            </w:r>
+            <w:proofErr w:type="spellEnd"/>
+            <w:r>
+              <w:rPr>
+                <w:szCs w:val="24"/>
+              </w:rPr>
+              <w:t xml:space="preserve"> </w:t>
+            </w:r>
+            <w:proofErr w:type="spellStart"/>
             <w:r>
               <w:rPr>
                 <w:szCs w:val="24"/>
               </w:rPr>
               <w:t>pancerica</w:t>
             </w:r>
+            <w:proofErr w:type="spellEnd"/>
           </w:p>
         </w:tc>
       </w:tr>
@@ -3793,6 +4811,7 @@
                 <w:szCs w:val="24"/>
               </w:rPr>
             </w:pPr>
+            <w:proofErr w:type="spellStart"/>
             <w:r>
               <w:rPr>
                 <w:szCs w:val="24"/>
@@ -3805,6 +4824,7 @@
               </w:rPr>
               <w:t>Pnc</w:t>
             </w:r>
+            <w:proofErr w:type="spellEnd"/>
           </w:p>
         </w:tc>
         <w:tc>
@@ -3818,11 +4838,75 @@
                 <w:szCs w:val="24"/>
               </w:rPr>
             </w:pPr>
-            <w:r>
-              <w:rPr>
-                <w:szCs w:val="24"/>
-              </w:rPr>
-              <w:t>Broj pancerice (kao broj obuće)</w:t>
+            <w:proofErr w:type="spellStart"/>
+            <w:r>
+              <w:rPr>
+                <w:szCs w:val="24"/>
+              </w:rPr>
+              <w:t>Broj</w:t>
+            </w:r>
+            <w:proofErr w:type="spellEnd"/>
+            <w:r>
+              <w:rPr>
+                <w:szCs w:val="24"/>
+              </w:rPr>
+              <w:t xml:space="preserve"> </w:t>
+            </w:r>
+            <w:proofErr w:type="spellStart"/>
+            <w:r>
+              <w:rPr>
+                <w:szCs w:val="24"/>
+              </w:rPr>
+              <w:t>pancerice</w:t>
+            </w:r>
+            <w:proofErr w:type="spellEnd"/>
+            <w:r>
+              <w:rPr>
+                <w:szCs w:val="24"/>
+              </w:rPr>
+              <w:t xml:space="preserve"> (</w:t>
+            </w:r>
+            <w:proofErr w:type="spellStart"/>
+            <w:r>
+              <w:rPr>
+                <w:szCs w:val="24"/>
+              </w:rPr>
+              <w:t>kao</w:t>
+            </w:r>
+            <w:proofErr w:type="spellEnd"/>
+            <w:r>
+              <w:rPr>
+                <w:szCs w:val="24"/>
+              </w:rPr>
+              <w:t xml:space="preserve"> </w:t>
+            </w:r>
+            <w:proofErr w:type="spellStart"/>
+            <w:r>
+              <w:rPr>
+                <w:szCs w:val="24"/>
+              </w:rPr>
+              <w:t>broj</w:t>
+            </w:r>
+            <w:proofErr w:type="spellEnd"/>
+            <w:r>
+              <w:rPr>
+                <w:szCs w:val="24"/>
+              </w:rPr>
+              <w:t xml:space="preserve"> </w:t>
+            </w:r>
+            <w:proofErr w:type="spellStart"/>
+            <w:r>
+              <w:rPr>
+                <w:szCs w:val="24"/>
+              </w:rPr>
+              <w:t>obuće</w:t>
+            </w:r>
+            <w:proofErr w:type="spellEnd"/>
+            <w:r>
+              <w:rPr>
+                <w:szCs w:val="24"/>
+              </w:rPr>
+              <w:t>)</w:t>
             </w:r>
           </w:p>
         </w:tc>
@@ -3842,12 +4926,14 @@
                 <w:szCs w:val="24"/>
               </w:rPr>
             </w:pPr>
+            <w:proofErr w:type="spellStart"/>
             <w:r>
               <w:rPr>
                 <w:szCs w:val="24"/>
               </w:rPr>
               <w:t>tipPnc</w:t>
             </w:r>
+            <w:proofErr w:type="spellEnd"/>
           </w:p>
         </w:tc>
         <w:tc>
@@ -3865,7 +4951,49 @@
               <w:rPr>
                 <w:szCs w:val="24"/>
               </w:rPr>
-              <w:t>Tip pancerica (Juniorske, seniorske)</w:t>
+              <w:t xml:space="preserve">Tip </w:t>
+            </w:r>
+            <w:proofErr w:type="spellStart"/>
+            <w:r>
+              <w:rPr>
+                <w:szCs w:val="24"/>
+              </w:rPr>
+              <w:t>pancerica</w:t>
+            </w:r>
+            <w:proofErr w:type="spellEnd"/>
+            <w:r>
+              <w:rPr>
+                <w:szCs w:val="24"/>
+              </w:rPr>
+              <w:t xml:space="preserve"> (</w:t>
+            </w:r>
+            <w:proofErr w:type="spellStart"/>
+            <w:r>
+              <w:rPr>
+                <w:szCs w:val="24"/>
+              </w:rPr>
+              <w:t>Juniorske</w:t>
+            </w:r>
+            <w:proofErr w:type="spellEnd"/>
+            <w:r>
+              <w:rPr>
+                <w:szCs w:val="24"/>
+              </w:rPr>
+              <w:t xml:space="preserve">, </w:t>
+            </w:r>
+            <w:proofErr w:type="spellStart"/>
+            <w:r>
+              <w:rPr>
+                <w:szCs w:val="24"/>
+              </w:rPr>
+              <w:t>seniorske</w:t>
+            </w:r>
+            <w:proofErr w:type="spellEnd"/>
+            <w:r>
+              <w:rPr>
+                <w:szCs w:val="24"/>
+              </w:rPr>
+              <w:t>)</w:t>
             </w:r>
           </w:p>
         </w:tc>
@@ -3882,12 +5010,14 @@
                 <w:szCs w:val="24"/>
               </w:rPr>
             </w:pPr>
+            <w:proofErr w:type="spellStart"/>
             <w:r>
               <w:rPr>
                 <w:szCs w:val="24"/>
               </w:rPr>
               <w:t>tvrdPnc</w:t>
             </w:r>
+            <w:proofErr w:type="spellEnd"/>
           </w:p>
         </w:tc>
         <w:tc>
@@ -3901,12 +5031,28 @@
                 <w:szCs w:val="24"/>
               </w:rPr>
             </w:pPr>
-            <w:r>
-              <w:rPr>
-                <w:szCs w:val="24"/>
-              </w:rPr>
-              <w:t>Tvrdoća pancerica</w:t>
-            </w:r>
+            <w:proofErr w:type="spellStart"/>
+            <w:r>
+              <w:rPr>
+                <w:szCs w:val="24"/>
+              </w:rPr>
+              <w:t>Tvrdoća</w:t>
+            </w:r>
+            <w:proofErr w:type="spellEnd"/>
+            <w:r>
+              <w:rPr>
+                <w:szCs w:val="24"/>
+              </w:rPr>
+              <w:t xml:space="preserve"> </w:t>
+            </w:r>
+            <w:proofErr w:type="spellStart"/>
+            <w:r>
+              <w:rPr>
+                <w:szCs w:val="24"/>
+              </w:rPr>
+              <w:t>pancerica</w:t>
+            </w:r>
+            <w:proofErr w:type="spellEnd"/>
           </w:p>
         </w:tc>
       </w:tr>
@@ -3996,8 +5142,149 @@
           <w:lang w:val="sr-Latn-RS"/>
         </w:rPr>
       </w:pPr>
-      <w:r>
-        <w:t xml:space="preserve">Ako definišem neka obeležja kao tip nečega, a nemam ISU od toga. Da li treba da definišem šta sve spada u taj opseg tj, šta sve može biti taj </w:t>
+      <w:proofErr w:type="spellStart"/>
+      <w:r>
+        <w:t>Ako</w:t>
+      </w:r>
+      <w:proofErr w:type="spellEnd"/>
+      <w:r>
+        <w:t xml:space="preserve"> </w:t>
+      </w:r>
+      <w:proofErr w:type="spellStart"/>
+      <w:r>
+        <w:t>definišem</w:t>
+      </w:r>
+      <w:proofErr w:type="spellEnd"/>
+      <w:r>
+        <w:t xml:space="preserve"> </w:t>
+      </w:r>
+      <w:proofErr w:type="spellStart"/>
+      <w:r>
+        <w:t>neka</w:t>
+      </w:r>
+      <w:proofErr w:type="spellEnd"/>
+      <w:r>
+        <w:t xml:space="preserve"> </w:t>
+      </w:r>
+      <w:proofErr w:type="spellStart"/>
+      <w:r>
+        <w:t>obeležja</w:t>
+      </w:r>
+      <w:proofErr w:type="spellEnd"/>
+      <w:r>
+        <w:t xml:space="preserve"> </w:t>
+      </w:r>
+      <w:proofErr w:type="spellStart"/>
+      <w:r>
+        <w:t>kao</w:t>
+      </w:r>
+      <w:proofErr w:type="spellEnd"/>
+      <w:r>
+        <w:t xml:space="preserve"> tip </w:t>
+      </w:r>
+      <w:proofErr w:type="spellStart"/>
+      <w:r>
+        <w:t>nečega</w:t>
+      </w:r>
+      <w:proofErr w:type="spellEnd"/>
+      <w:r>
+        <w:t xml:space="preserve">, a </w:t>
+      </w:r>
+      <w:proofErr w:type="spellStart"/>
+      <w:r>
+        <w:t>nemam</w:t>
+      </w:r>
+      <w:proofErr w:type="spellEnd"/>
+      <w:r>
+        <w:t xml:space="preserve"> ISU od toga. Da li </w:t>
+      </w:r>
+      <w:proofErr w:type="spellStart"/>
+      <w:r>
+        <w:t>treba</w:t>
+      </w:r>
+      <w:proofErr w:type="spellEnd"/>
+      <w:r>
+        <w:t xml:space="preserve"> da </w:t>
+      </w:r>
+      <w:proofErr w:type="spellStart"/>
+      <w:r>
+        <w:t>definišem</w:t>
+      </w:r>
+      <w:proofErr w:type="spellEnd"/>
+      <w:r>
+        <w:t xml:space="preserve"> </w:t>
+      </w:r>
+      <w:proofErr w:type="spellStart"/>
+      <w:r>
+        <w:t>šta</w:t>
+      </w:r>
+      <w:proofErr w:type="spellEnd"/>
+      <w:r>
+        <w:t xml:space="preserve"> </w:t>
+      </w:r>
+      <w:proofErr w:type="spellStart"/>
+      <w:r>
+        <w:t>sve</w:t>
+      </w:r>
+      <w:proofErr w:type="spellEnd"/>
+      <w:r>
+        <w:t xml:space="preserve"> </w:t>
+      </w:r>
+      <w:proofErr w:type="spellStart"/>
+      <w:r>
+        <w:t>spada</w:t>
+      </w:r>
+      <w:proofErr w:type="spellEnd"/>
+      <w:r>
+        <w:t xml:space="preserve"> u taj </w:t>
+      </w:r>
+      <w:proofErr w:type="spellStart"/>
+      <w:r>
+        <w:t>opseg</w:t>
+      </w:r>
+      <w:proofErr w:type="spellEnd"/>
+      <w:r>
+        <w:t xml:space="preserve"> </w:t>
+      </w:r>
+      <w:proofErr w:type="spellStart"/>
+      <w:r>
+        <w:t>tj</w:t>
+      </w:r>
+      <w:proofErr w:type="spellEnd"/>
+      <w:r>
+        <w:t xml:space="preserve">, </w:t>
+      </w:r>
+      <w:proofErr w:type="spellStart"/>
+      <w:r>
+        <w:t>šta</w:t>
+      </w:r>
+      <w:proofErr w:type="spellEnd"/>
+      <w:r>
+        <w:t xml:space="preserve"> </w:t>
+      </w:r>
+      <w:proofErr w:type="spellStart"/>
+      <w:r>
+        <w:t>sve</w:t>
+      </w:r>
+      <w:proofErr w:type="spellEnd"/>
+      <w:r>
+        <w:t xml:space="preserve"> </w:t>
+      </w:r>
+      <w:proofErr w:type="spellStart"/>
+      <w:r>
+        <w:t>može</w:t>
+      </w:r>
+      <w:proofErr w:type="spellEnd"/>
+      <w:r>
+        <w:t xml:space="preserve"> </w:t>
+      </w:r>
+      <w:proofErr w:type="spellStart"/>
+      <w:r>
+        <w:t>biti</w:t>
+      </w:r>
+      <w:proofErr w:type="spellEnd"/>
+      <w:r>
+        <w:t xml:space="preserve"> taj </w:t>
       </w:r>
       <w:r>
         <w:rPr>
@@ -4023,14 +5310,140 @@
           <w:lang w:val="sr-Latn-RS"/>
         </w:rPr>
       </w:pPr>
-      <w:r>
-        <w:t>Gde zapisujem ako neki t</w:t>
+      <w:proofErr w:type="spellStart"/>
+      <w:r>
+        <w:t>Gde</w:t>
+      </w:r>
+      <w:proofErr w:type="spellEnd"/>
+      <w:r>
+        <w:t xml:space="preserve"> </w:t>
+      </w:r>
+      <w:proofErr w:type="spellStart"/>
+      <w:r>
+        <w:t>zapisujem</w:t>
+      </w:r>
+      <w:proofErr w:type="spellEnd"/>
+      <w:r>
+        <w:t xml:space="preserve"> </w:t>
+      </w:r>
+      <w:proofErr w:type="spellStart"/>
+      <w:r>
+        <w:t>ako</w:t>
+      </w:r>
+      <w:proofErr w:type="spellEnd"/>
+      <w:r>
+        <w:t xml:space="preserve"> </w:t>
+      </w:r>
+      <w:proofErr w:type="spellStart"/>
+      <w:r>
+        <w:t>neki</w:t>
+      </w:r>
+      <w:proofErr w:type="spellEnd"/>
+      <w:r>
+        <w:t xml:space="preserve"> </w:t>
+      </w:r>
+      <w:proofErr w:type="spellStart"/>
+      <w:r>
+        <w:t>t</w:t>
       </w:r>
       <w:r>
         <w:t>p</w:t>
       </w:r>
-      <w:r>
-        <w:t xml:space="preserve"> ima neko obeležje</w:t>
+      <w:proofErr w:type="spellEnd"/>
+      <w:r>
+        <w:t xml:space="preserve"> </w:t>
+      </w:r>
+      <w:proofErr w:type="spellStart"/>
+      <w:r>
+        <w:t>ima</w:t>
+      </w:r>
+      <w:proofErr w:type="spellEnd"/>
+      <w:r>
+        <w:t xml:space="preserve"> </w:t>
+      </w:r>
+      <w:proofErr w:type="spellStart"/>
+      <w:r>
+        <w:t>neko</w:t>
+      </w:r>
+      <w:proofErr w:type="spellEnd"/>
+      <w:r>
+        <w:t xml:space="preserve"> </w:t>
+      </w:r>
+      <w:proofErr w:type="spellStart"/>
+      <w:r>
+        <w:t>obeležje</w:t>
+      </w:r>
+      <w:proofErr w:type="spellEnd"/>
+      <w:r>
+        <w:t>?</w:t>
+      </w:r>
+    </w:p>
+    <w:p>
+      <w:pPr>
+        <w:pStyle w:val="ListParagraph"/>
+        <w:numPr>
+          <w:ilvl w:val="0"/>
+          <w:numId w:val="25"/>
+        </w:numPr>
+        <w:rPr>
+          <w:lang w:val="sr-Latn-RS"/>
+        </w:rPr>
+      </w:pPr>
+      <w:proofErr w:type="spellStart"/>
+      <w:r>
+        <w:t>Preko</w:t>
+      </w:r>
+      <w:proofErr w:type="spellEnd"/>
+      <w:r>
+        <w:t xml:space="preserve"> </w:t>
+      </w:r>
+      <w:r>
+        <w:rPr>
+          <w:lang w:val="sr-Latn-RS"/>
+        </w:rPr>
+        <w:t xml:space="preserve">čega lepo da dokumentujem ER model, </w:t>
+      </w:r>
+      <w:proofErr w:type="spellStart"/>
+      <w:r>
+        <w:rPr>
+          <w:lang w:val="sr-Latn-RS"/>
+        </w:rPr>
+        <w:t>tj</w:t>
+      </w:r>
+      <w:proofErr w:type="spellEnd"/>
+      <w:r>
+        <w:rPr>
+          <w:lang w:val="sr-Latn-RS"/>
+        </w:rPr>
+        <w:t xml:space="preserve"> da li posle papira treba samo to da prebacim u </w:t>
+      </w:r>
+      <w:proofErr w:type="spellStart"/>
+      <w:r>
+        <w:rPr>
+          <w:lang w:val="sr-Latn-RS"/>
+        </w:rPr>
+        <w:t>modeler</w:t>
+      </w:r>
+      <w:proofErr w:type="spellEnd"/>
+      <w:r>
+        <w:rPr>
+          <w:lang w:val="sr-Latn-RS"/>
+        </w:rPr>
+        <w:t xml:space="preserve"> ili treba negde da to dokumentujem pa prebacim u </w:t>
+      </w:r>
+      <w:proofErr w:type="spellStart"/>
+      <w:r>
+        <w:rPr>
+          <w:lang w:val="sr-Latn-RS"/>
+        </w:rPr>
+        <w:t>pdf</w:t>
+      </w:r>
+      <w:proofErr w:type="spellEnd"/>
+      <w:r>
+        <w:rPr>
+          <w:lang w:val="sr-Latn-RS"/>
+        </w:rPr>
+        <w:t xml:space="preserve"> </w:t>
       </w:r>
       <w:r>
         <w:t>?</w:t>
@@ -7469,6 +8882,142 @@
 </file>
 
 <file path=customXml/item1.xml><?xml version="1.0" encoding="utf-8"?>
+<p:properties xmlns:p="http://schemas.microsoft.com/office/2006/metadata/properties" xmlns:xsi="http://www.w3.org/2001/XMLSchema-instance" xmlns:pc="http://schemas.microsoft.com/office/infopath/2007/PartnerControls">
+  <documentManagement>
+    <LocLastLocAttemptVersionTypeLookup xmlns="4873beb7-5857-4685-be1f-d57550cc96cc" xsi:nil="true"/>
+    <MarketSpecific xmlns="4873beb7-5857-4685-be1f-d57550cc96cc">false</MarketSpecific>
+    <ApprovalStatus xmlns="4873beb7-5857-4685-be1f-d57550cc96cc">InProgress</ApprovalStatus>
+    <LocComments xmlns="4873beb7-5857-4685-be1f-d57550cc96cc" xsi:nil="true"/>
+    <DirectSourceMarket xmlns="4873beb7-5857-4685-be1f-d57550cc96cc" xsi:nil="true"/>
+    <LocPublishedLinkedAssetsLookup xmlns="4873beb7-5857-4685-be1f-d57550cc96cc" xsi:nil="true"/>
+    <ThumbnailAssetId xmlns="4873beb7-5857-4685-be1f-d57550cc96cc" xsi:nil="true"/>
+    <PrimaryImageGen xmlns="4873beb7-5857-4685-be1f-d57550cc96cc">true</PrimaryImageGen>
+    <LegacyData xmlns="4873beb7-5857-4685-be1f-d57550cc96cc" xsi:nil="true"/>
+    <LocNewPublishedVersionLookup xmlns="4873beb7-5857-4685-be1f-d57550cc96cc" xsi:nil="true"/>
+    <NumericId xmlns="4873beb7-5857-4685-be1f-d57550cc96cc">102787001</NumericId>
+    <TPFriendlyName xmlns="4873beb7-5857-4685-be1f-d57550cc96cc" xsi:nil="true"/>
+    <LocOverallPublishStatusLookup xmlns="4873beb7-5857-4685-be1f-d57550cc96cc" xsi:nil="true"/>
+    <LocRecommendedHandoff xmlns="4873beb7-5857-4685-be1f-d57550cc96cc" xsi:nil="true"/>
+    <BlockPublish xmlns="4873beb7-5857-4685-be1f-d57550cc96cc">false</BlockPublish>
+    <BusinessGroup xmlns="4873beb7-5857-4685-be1f-d57550cc96cc" xsi:nil="true"/>
+    <OpenTemplate xmlns="4873beb7-5857-4685-be1f-d57550cc96cc">true</OpenTemplate>
+    <SourceTitle xmlns="4873beb7-5857-4685-be1f-d57550cc96cc" xsi:nil="true"/>
+    <LocOverallLocStatusLookup xmlns="4873beb7-5857-4685-be1f-d57550cc96cc" xsi:nil="true"/>
+    <APEditor xmlns="4873beb7-5857-4685-be1f-d57550cc96cc">
+      <UserInfo>
+        <DisplayName/>
+        <AccountId xsi:nil="true"/>
+        <AccountType/>
+      </UserInfo>
+    </APEditor>
+    <UALocComments xmlns="4873beb7-5857-4685-be1f-d57550cc96cc" xsi:nil="true"/>
+    <IntlLangReviewDate xmlns="4873beb7-5857-4685-be1f-d57550cc96cc" xsi:nil="true"/>
+    <PublishStatusLookup xmlns="4873beb7-5857-4685-be1f-d57550cc96cc">
+      <Value>1343188</Value>
+    </PublishStatusLookup>
+    <ParentAssetId xmlns="4873beb7-5857-4685-be1f-d57550cc96cc" xsi:nil="true"/>
+    <FeatureTagsTaxHTField0 xmlns="4873beb7-5857-4685-be1f-d57550cc96cc">
+      <Terms xmlns="http://schemas.microsoft.com/office/infopath/2007/PartnerControls"/>
+    </FeatureTagsTaxHTField0>
+    <MachineTranslated xmlns="4873beb7-5857-4685-be1f-d57550cc96cc">false</MachineTranslated>
+    <Providers xmlns="4873beb7-5857-4685-be1f-d57550cc96cc" xsi:nil="true"/>
+    <OriginalSourceMarket xmlns="4873beb7-5857-4685-be1f-d57550cc96cc" xsi:nil="true"/>
+    <APDescription xmlns="4873beb7-5857-4685-be1f-d57550cc96cc" xsi:nil="true"/>
+    <ContentItem xmlns="4873beb7-5857-4685-be1f-d57550cc96cc" xsi:nil="true"/>
+    <ClipArtFilename xmlns="4873beb7-5857-4685-be1f-d57550cc96cc" xsi:nil="true"/>
+    <TPInstallLocation xmlns="4873beb7-5857-4685-be1f-d57550cc96cc" xsi:nil="true"/>
+    <TimesCloned xmlns="4873beb7-5857-4685-be1f-d57550cc96cc" xsi:nil="true"/>
+    <PublishTargets xmlns="4873beb7-5857-4685-be1f-d57550cc96cc">OfficeOnlineVNext</PublishTargets>
+    <AcquiredFrom xmlns="4873beb7-5857-4685-be1f-d57550cc96cc">Internal MS</AcquiredFrom>
+    <AssetStart xmlns="4873beb7-5857-4685-be1f-d57550cc96cc">2011-11-23T17:29:00+00:00</AssetStart>
+    <FriendlyTitle xmlns="4873beb7-5857-4685-be1f-d57550cc96cc" xsi:nil="true"/>
+    <Provider xmlns="4873beb7-5857-4685-be1f-d57550cc96cc" xsi:nil="true"/>
+    <LastHandOff xmlns="4873beb7-5857-4685-be1f-d57550cc96cc" xsi:nil="true"/>
+    <TPClientViewer xmlns="4873beb7-5857-4685-be1f-d57550cc96cc" xsi:nil="true"/>
+    <TemplateStatus xmlns="4873beb7-5857-4685-be1f-d57550cc96cc">Complete</TemplateStatus>
+    <Downloads xmlns="4873beb7-5857-4685-be1f-d57550cc96cc">0</Downloads>
+    <OOCacheId xmlns="4873beb7-5857-4685-be1f-d57550cc96cc" xsi:nil="true"/>
+    <IsDeleted xmlns="4873beb7-5857-4685-be1f-d57550cc96cc">false</IsDeleted>
+    <LocPublishedDependentAssetsLookup xmlns="4873beb7-5857-4685-be1f-d57550cc96cc" xsi:nil="true"/>
+    <AssetExpire xmlns="4873beb7-5857-4685-be1f-d57550cc96cc">2029-05-12T07:00:00+00:00</AssetExpire>
+    <CSXSubmissionMarket xmlns="4873beb7-5857-4685-be1f-d57550cc96cc" xsi:nil="true"/>
+    <DSATActionTaken xmlns="4873beb7-5857-4685-be1f-d57550cc96cc" xsi:nil="true"/>
+    <SubmitterId xmlns="4873beb7-5857-4685-be1f-d57550cc96cc" xsi:nil="true"/>
+    <EditorialTags xmlns="4873beb7-5857-4685-be1f-d57550cc96cc" xsi:nil="true"/>
+    <TPExecutable xmlns="4873beb7-5857-4685-be1f-d57550cc96cc" xsi:nil="true"/>
+    <CSXSubmissionDate xmlns="4873beb7-5857-4685-be1f-d57550cc96cc" xsi:nil="true"/>
+    <CSXUpdate xmlns="4873beb7-5857-4685-be1f-d57550cc96cc">false</CSXUpdate>
+    <AssetType xmlns="4873beb7-5857-4685-be1f-d57550cc96cc">TP</AssetType>
+    <ApprovalLog xmlns="4873beb7-5857-4685-be1f-d57550cc96cc" xsi:nil="true"/>
+    <BugNumber xmlns="4873beb7-5857-4685-be1f-d57550cc96cc" xsi:nil="true"/>
+    <OriginAsset xmlns="4873beb7-5857-4685-be1f-d57550cc96cc" xsi:nil="true"/>
+    <TPComponent xmlns="4873beb7-5857-4685-be1f-d57550cc96cc" xsi:nil="true"/>
+    <Milestone xmlns="4873beb7-5857-4685-be1f-d57550cc96cc" xsi:nil="true"/>
+    <RecommendationsModifier xmlns="4873beb7-5857-4685-be1f-d57550cc96cc" xsi:nil="true"/>
+    <AssetId xmlns="4873beb7-5857-4685-be1f-d57550cc96cc">TP102787001</AssetId>
+    <PolicheckWords xmlns="4873beb7-5857-4685-be1f-d57550cc96cc" xsi:nil="true"/>
+    <TPLaunchHelpLink xmlns="4873beb7-5857-4685-be1f-d57550cc96cc" xsi:nil="true"/>
+    <IntlLocPriority xmlns="4873beb7-5857-4685-be1f-d57550cc96cc" xsi:nil="true"/>
+    <TPApplication xmlns="4873beb7-5857-4685-be1f-d57550cc96cc" xsi:nil="true"/>
+    <IntlLangReviewer xmlns="4873beb7-5857-4685-be1f-d57550cc96cc" xsi:nil="true"/>
+    <HandoffToMSDN xmlns="4873beb7-5857-4685-be1f-d57550cc96cc" xsi:nil="true"/>
+    <PlannedPubDate xmlns="4873beb7-5857-4685-be1f-d57550cc96cc" xsi:nil="true"/>
+    <CrawlForDependencies xmlns="4873beb7-5857-4685-be1f-d57550cc96cc">false</CrawlForDependencies>
+    <LocLastLocAttemptVersionLookup xmlns="4873beb7-5857-4685-be1f-d57550cc96cc">693888</LocLastLocAttemptVersionLookup>
+    <LocProcessedForHandoffsLookup xmlns="4873beb7-5857-4685-be1f-d57550cc96cc" xsi:nil="true"/>
+    <TrustLevel xmlns="4873beb7-5857-4685-be1f-d57550cc96cc">1 Microsoft Managed Content</TrustLevel>
+    <CampaignTagsTaxHTField0 xmlns="4873beb7-5857-4685-be1f-d57550cc96cc">
+      <Terms xmlns="http://schemas.microsoft.com/office/infopath/2007/PartnerControls"/>
+    </CampaignTagsTaxHTField0>
+    <TPNamespace xmlns="4873beb7-5857-4685-be1f-d57550cc96cc" xsi:nil="true"/>
+    <LocOverallPreviewStatusLookup xmlns="4873beb7-5857-4685-be1f-d57550cc96cc" xsi:nil="true"/>
+    <TaxCatchAll xmlns="4873beb7-5857-4685-be1f-d57550cc96cc"/>
+    <IsSearchable xmlns="4873beb7-5857-4685-be1f-d57550cc96cc">false</IsSearchable>
+    <TemplateTemplateType xmlns="4873beb7-5857-4685-be1f-d57550cc96cc">Word Document Template</TemplateTemplateType>
+    <Markets xmlns="4873beb7-5857-4685-be1f-d57550cc96cc"/>
+    <IntlLangReview xmlns="4873beb7-5857-4685-be1f-d57550cc96cc" xsi:nil="true"/>
+    <UAProjectedTotalWords xmlns="4873beb7-5857-4685-be1f-d57550cc96cc" xsi:nil="true"/>
+    <OutputCachingOn xmlns="4873beb7-5857-4685-be1f-d57550cc96cc">false</OutputCachingOn>
+    <AverageRating xmlns="4873beb7-5857-4685-be1f-d57550cc96cc" xsi:nil="true"/>
+    <LocMarketGroupTiers2 xmlns="4873beb7-5857-4685-be1f-d57550cc96cc" xsi:nil="true"/>
+    <APAuthor xmlns="4873beb7-5857-4685-be1f-d57550cc96cc">
+      <UserInfo>
+        <DisplayName>REDMOND\v-namall</DisplayName>
+        <AccountId>978</AccountId>
+        <AccountType/>
+      </UserInfo>
+    </APAuthor>
+    <TPCommandLine xmlns="4873beb7-5857-4685-be1f-d57550cc96cc" xsi:nil="true"/>
+    <LocManualTestRequired xmlns="4873beb7-5857-4685-be1f-d57550cc96cc">false</LocManualTestRequired>
+    <TPAppVersion xmlns="4873beb7-5857-4685-be1f-d57550cc96cc" xsi:nil="true"/>
+    <EditorialStatus xmlns="4873beb7-5857-4685-be1f-d57550cc96cc">Complete</EditorialStatus>
+    <LocProcessedForMarketsLookup xmlns="4873beb7-5857-4685-be1f-d57550cc96cc" xsi:nil="true"/>
+    <LastModifiedDateTime xmlns="4873beb7-5857-4685-be1f-d57550cc96cc" xsi:nil="true"/>
+    <TPLaunchHelpLinkType xmlns="4873beb7-5857-4685-be1f-d57550cc96cc">Template</TPLaunchHelpLinkType>
+    <ScenarioTagsTaxHTField0 xmlns="4873beb7-5857-4685-be1f-d57550cc96cc">
+      <Terms xmlns="http://schemas.microsoft.com/office/infopath/2007/PartnerControls"/>
+    </ScenarioTagsTaxHTField0>
+    <OriginalRelease xmlns="4873beb7-5857-4685-be1f-d57550cc96cc">14</OriginalRelease>
+    <LocalizationTagsTaxHTField0 xmlns="4873beb7-5857-4685-be1f-d57550cc96cc">
+      <Terms xmlns="http://schemas.microsoft.com/office/infopath/2007/PartnerControls"/>
+    </LocalizationTagsTaxHTField0>
+    <Manager xmlns="4873beb7-5857-4685-be1f-d57550cc96cc" xsi:nil="true"/>
+    <UALocRecommendation xmlns="4873beb7-5857-4685-be1f-d57550cc96cc">Localize</UALocRecommendation>
+    <LocOverallHandbackStatusLookup xmlns="4873beb7-5857-4685-be1f-d57550cc96cc" xsi:nil="true"/>
+    <ArtSampleDocs xmlns="4873beb7-5857-4685-be1f-d57550cc96cc" xsi:nil="true"/>
+    <UACurrentWords xmlns="4873beb7-5857-4685-be1f-d57550cc96cc" xsi:nil="true"/>
+    <ShowIn xmlns="4873beb7-5857-4685-be1f-d57550cc96cc">Show everywhere</ShowIn>
+    <CSXHash xmlns="4873beb7-5857-4685-be1f-d57550cc96cc" xsi:nil="true"/>
+    <VoteCount xmlns="4873beb7-5857-4685-be1f-d57550cc96cc" xsi:nil="true"/>
+    <InternalTagsTaxHTField0 xmlns="4873beb7-5857-4685-be1f-d57550cc96cc">
+      <Terms xmlns="http://schemas.microsoft.com/office/infopath/2007/PartnerControls"/>
+    </InternalTagsTaxHTField0>
+    <UANotes xmlns="4873beb7-5857-4685-be1f-d57550cc96cc" xsi:nil="true"/>
+  </documentManagement>
+</p:properties>
+</file>
+
+<file path=customXml/item2.xml><?xml version="1.0" encoding="utf-8"?>
 <ct:contentTypeSchema xmlns:ct="http://schemas.microsoft.com/office/2006/metadata/contentType" xmlns:ma="http://schemas.microsoft.com/office/2006/metadata/properties/metaAttributes" ct:_="" ma:_="" ma:contentTypeName="TemplateFile" ma:contentTypeID="0x0101006EDDDB5EE6D98C44930B742096920B300400F5B6D36B3EF94B4E9A635CDF2A18F5B8" ma:contentTypeVersion="72" ma:contentTypeDescription="Create a new document." ma:contentTypeScope="" ma:versionID="a23e56308344d904b51738559c3d67c9">
   <xsd:schema xmlns:xsd="http://www.w3.org/2001/XMLSchema" xmlns:xs="http://www.w3.org/2001/XMLSchema" xmlns:p="http://schemas.microsoft.com/office/2006/metadata/properties" xmlns:ns2="4873beb7-5857-4685-be1f-d57550cc96cc" targetNamespace="http://schemas.microsoft.com/office/2006/metadata/properties" ma:root="true" ma:fieldsID="cd0908cc4600e77bf5da051303e00c8d" ns2:_="">
     <xsd:import namespace="4873beb7-5857-4685-be1f-d57550cc96cc"/>
@@ -8508,147 +10057,7 @@
 </ct:contentTypeSchema>
 </file>
 
-<file path=customXml/item2.xml><?xml version="1.0" encoding="utf-8"?>
-<p:properties xmlns:p="http://schemas.microsoft.com/office/2006/metadata/properties" xmlns:xsi="http://www.w3.org/2001/XMLSchema-instance" xmlns:pc="http://schemas.microsoft.com/office/infopath/2007/PartnerControls">
-  <documentManagement>
-    <LocLastLocAttemptVersionTypeLookup xmlns="4873beb7-5857-4685-be1f-d57550cc96cc" xsi:nil="true"/>
-    <MarketSpecific xmlns="4873beb7-5857-4685-be1f-d57550cc96cc">false</MarketSpecific>
-    <ApprovalStatus xmlns="4873beb7-5857-4685-be1f-d57550cc96cc">InProgress</ApprovalStatus>
-    <LocComments xmlns="4873beb7-5857-4685-be1f-d57550cc96cc" xsi:nil="true"/>
-    <DirectSourceMarket xmlns="4873beb7-5857-4685-be1f-d57550cc96cc" xsi:nil="true"/>
-    <LocPublishedLinkedAssetsLookup xmlns="4873beb7-5857-4685-be1f-d57550cc96cc" xsi:nil="true"/>
-    <ThumbnailAssetId xmlns="4873beb7-5857-4685-be1f-d57550cc96cc" xsi:nil="true"/>
-    <PrimaryImageGen xmlns="4873beb7-5857-4685-be1f-d57550cc96cc">true</PrimaryImageGen>
-    <LegacyData xmlns="4873beb7-5857-4685-be1f-d57550cc96cc" xsi:nil="true"/>
-    <LocNewPublishedVersionLookup xmlns="4873beb7-5857-4685-be1f-d57550cc96cc" xsi:nil="true"/>
-    <NumericId xmlns="4873beb7-5857-4685-be1f-d57550cc96cc">102787001</NumericId>
-    <TPFriendlyName xmlns="4873beb7-5857-4685-be1f-d57550cc96cc" xsi:nil="true"/>
-    <LocOverallPublishStatusLookup xmlns="4873beb7-5857-4685-be1f-d57550cc96cc" xsi:nil="true"/>
-    <LocRecommendedHandoff xmlns="4873beb7-5857-4685-be1f-d57550cc96cc" xsi:nil="true"/>
-    <BlockPublish xmlns="4873beb7-5857-4685-be1f-d57550cc96cc">false</BlockPublish>
-    <BusinessGroup xmlns="4873beb7-5857-4685-be1f-d57550cc96cc" xsi:nil="true"/>
-    <OpenTemplate xmlns="4873beb7-5857-4685-be1f-d57550cc96cc">true</OpenTemplate>
-    <SourceTitle xmlns="4873beb7-5857-4685-be1f-d57550cc96cc" xsi:nil="true"/>
-    <LocOverallLocStatusLookup xmlns="4873beb7-5857-4685-be1f-d57550cc96cc" xsi:nil="true"/>
-    <APEditor xmlns="4873beb7-5857-4685-be1f-d57550cc96cc">
-      <UserInfo>
-        <DisplayName/>
-        <AccountId xsi:nil="true"/>
-        <AccountType/>
-      </UserInfo>
-    </APEditor>
-    <UALocComments xmlns="4873beb7-5857-4685-be1f-d57550cc96cc" xsi:nil="true"/>
-    <IntlLangReviewDate xmlns="4873beb7-5857-4685-be1f-d57550cc96cc" xsi:nil="true"/>
-    <PublishStatusLookup xmlns="4873beb7-5857-4685-be1f-d57550cc96cc">
-      <Value>1343188</Value>
-    </PublishStatusLookup>
-    <ParentAssetId xmlns="4873beb7-5857-4685-be1f-d57550cc96cc" xsi:nil="true"/>
-    <FeatureTagsTaxHTField0 xmlns="4873beb7-5857-4685-be1f-d57550cc96cc">
-      <Terms xmlns="http://schemas.microsoft.com/office/infopath/2007/PartnerControls"/>
-    </FeatureTagsTaxHTField0>
-    <MachineTranslated xmlns="4873beb7-5857-4685-be1f-d57550cc96cc">false</MachineTranslated>
-    <Providers xmlns="4873beb7-5857-4685-be1f-d57550cc96cc" xsi:nil="true"/>
-    <OriginalSourceMarket xmlns="4873beb7-5857-4685-be1f-d57550cc96cc" xsi:nil="true"/>
-    <APDescription xmlns="4873beb7-5857-4685-be1f-d57550cc96cc" xsi:nil="true"/>
-    <ContentItem xmlns="4873beb7-5857-4685-be1f-d57550cc96cc" xsi:nil="true"/>
-    <ClipArtFilename xmlns="4873beb7-5857-4685-be1f-d57550cc96cc" xsi:nil="true"/>
-    <TPInstallLocation xmlns="4873beb7-5857-4685-be1f-d57550cc96cc" xsi:nil="true"/>
-    <TimesCloned xmlns="4873beb7-5857-4685-be1f-d57550cc96cc" xsi:nil="true"/>
-    <PublishTargets xmlns="4873beb7-5857-4685-be1f-d57550cc96cc">OfficeOnlineVNext</PublishTargets>
-    <AcquiredFrom xmlns="4873beb7-5857-4685-be1f-d57550cc96cc">Internal MS</AcquiredFrom>
-    <AssetStart xmlns="4873beb7-5857-4685-be1f-d57550cc96cc">2011-11-23T17:29:00+00:00</AssetStart>
-    <FriendlyTitle xmlns="4873beb7-5857-4685-be1f-d57550cc96cc" xsi:nil="true"/>
-    <Provider xmlns="4873beb7-5857-4685-be1f-d57550cc96cc" xsi:nil="true"/>
-    <LastHandOff xmlns="4873beb7-5857-4685-be1f-d57550cc96cc" xsi:nil="true"/>
-    <TPClientViewer xmlns="4873beb7-5857-4685-be1f-d57550cc96cc" xsi:nil="true"/>
-    <TemplateStatus xmlns="4873beb7-5857-4685-be1f-d57550cc96cc">Complete</TemplateStatus>
-    <Downloads xmlns="4873beb7-5857-4685-be1f-d57550cc96cc">0</Downloads>
-    <OOCacheId xmlns="4873beb7-5857-4685-be1f-d57550cc96cc" xsi:nil="true"/>
-    <IsDeleted xmlns="4873beb7-5857-4685-be1f-d57550cc96cc">false</IsDeleted>
-    <LocPublishedDependentAssetsLookup xmlns="4873beb7-5857-4685-be1f-d57550cc96cc" xsi:nil="true"/>
-    <AssetExpire xmlns="4873beb7-5857-4685-be1f-d57550cc96cc">2029-05-12T07:00:00+00:00</AssetExpire>
-    <CSXSubmissionMarket xmlns="4873beb7-5857-4685-be1f-d57550cc96cc" xsi:nil="true"/>
-    <DSATActionTaken xmlns="4873beb7-5857-4685-be1f-d57550cc96cc" xsi:nil="true"/>
-    <SubmitterId xmlns="4873beb7-5857-4685-be1f-d57550cc96cc" xsi:nil="true"/>
-    <EditorialTags xmlns="4873beb7-5857-4685-be1f-d57550cc96cc" xsi:nil="true"/>
-    <TPExecutable xmlns="4873beb7-5857-4685-be1f-d57550cc96cc" xsi:nil="true"/>
-    <CSXSubmissionDate xmlns="4873beb7-5857-4685-be1f-d57550cc96cc" xsi:nil="true"/>
-    <CSXUpdate xmlns="4873beb7-5857-4685-be1f-d57550cc96cc">false</CSXUpdate>
-    <AssetType xmlns="4873beb7-5857-4685-be1f-d57550cc96cc">TP</AssetType>
-    <ApprovalLog xmlns="4873beb7-5857-4685-be1f-d57550cc96cc" xsi:nil="true"/>
-    <BugNumber xmlns="4873beb7-5857-4685-be1f-d57550cc96cc" xsi:nil="true"/>
-    <OriginAsset xmlns="4873beb7-5857-4685-be1f-d57550cc96cc" xsi:nil="true"/>
-    <TPComponent xmlns="4873beb7-5857-4685-be1f-d57550cc96cc" xsi:nil="true"/>
-    <Milestone xmlns="4873beb7-5857-4685-be1f-d57550cc96cc" xsi:nil="true"/>
-    <RecommendationsModifier xmlns="4873beb7-5857-4685-be1f-d57550cc96cc" xsi:nil="true"/>
-    <AssetId xmlns="4873beb7-5857-4685-be1f-d57550cc96cc">TP102787001</AssetId>
-    <PolicheckWords xmlns="4873beb7-5857-4685-be1f-d57550cc96cc" xsi:nil="true"/>
-    <TPLaunchHelpLink xmlns="4873beb7-5857-4685-be1f-d57550cc96cc" xsi:nil="true"/>
-    <IntlLocPriority xmlns="4873beb7-5857-4685-be1f-d57550cc96cc" xsi:nil="true"/>
-    <TPApplication xmlns="4873beb7-5857-4685-be1f-d57550cc96cc" xsi:nil="true"/>
-    <IntlLangReviewer xmlns="4873beb7-5857-4685-be1f-d57550cc96cc" xsi:nil="true"/>
-    <HandoffToMSDN xmlns="4873beb7-5857-4685-be1f-d57550cc96cc" xsi:nil="true"/>
-    <PlannedPubDate xmlns="4873beb7-5857-4685-be1f-d57550cc96cc" xsi:nil="true"/>
-    <CrawlForDependencies xmlns="4873beb7-5857-4685-be1f-d57550cc96cc">false</CrawlForDependencies>
-    <LocLastLocAttemptVersionLookup xmlns="4873beb7-5857-4685-be1f-d57550cc96cc">693888</LocLastLocAttemptVersionLookup>
-    <LocProcessedForHandoffsLookup xmlns="4873beb7-5857-4685-be1f-d57550cc96cc" xsi:nil="true"/>
-    <TrustLevel xmlns="4873beb7-5857-4685-be1f-d57550cc96cc">1 Microsoft Managed Content</TrustLevel>
-    <CampaignTagsTaxHTField0 xmlns="4873beb7-5857-4685-be1f-d57550cc96cc">
-      <Terms xmlns="http://schemas.microsoft.com/office/infopath/2007/PartnerControls"/>
-    </CampaignTagsTaxHTField0>
-    <TPNamespace xmlns="4873beb7-5857-4685-be1f-d57550cc96cc" xsi:nil="true"/>
-    <LocOverallPreviewStatusLookup xmlns="4873beb7-5857-4685-be1f-d57550cc96cc" xsi:nil="true"/>
-    <TaxCatchAll xmlns="4873beb7-5857-4685-be1f-d57550cc96cc"/>
-    <IsSearchable xmlns="4873beb7-5857-4685-be1f-d57550cc96cc">false</IsSearchable>
-    <TemplateTemplateType xmlns="4873beb7-5857-4685-be1f-d57550cc96cc">Word Document Template</TemplateTemplateType>
-    <Markets xmlns="4873beb7-5857-4685-be1f-d57550cc96cc"/>
-    <IntlLangReview xmlns="4873beb7-5857-4685-be1f-d57550cc96cc" xsi:nil="true"/>
-    <UAProjectedTotalWords xmlns="4873beb7-5857-4685-be1f-d57550cc96cc" xsi:nil="true"/>
-    <OutputCachingOn xmlns="4873beb7-5857-4685-be1f-d57550cc96cc">false</OutputCachingOn>
-    <AverageRating xmlns="4873beb7-5857-4685-be1f-d57550cc96cc" xsi:nil="true"/>
-    <LocMarketGroupTiers2 xmlns="4873beb7-5857-4685-be1f-d57550cc96cc" xsi:nil="true"/>
-    <APAuthor xmlns="4873beb7-5857-4685-be1f-d57550cc96cc">
-      <UserInfo>
-        <DisplayName>REDMOND\v-namall</DisplayName>
-        <AccountId>978</AccountId>
-        <AccountType/>
-      </UserInfo>
-    </APAuthor>
-    <TPCommandLine xmlns="4873beb7-5857-4685-be1f-d57550cc96cc" xsi:nil="true"/>
-    <LocManualTestRequired xmlns="4873beb7-5857-4685-be1f-d57550cc96cc">false</LocManualTestRequired>
-    <TPAppVersion xmlns="4873beb7-5857-4685-be1f-d57550cc96cc" xsi:nil="true"/>
-    <EditorialStatus xmlns="4873beb7-5857-4685-be1f-d57550cc96cc">Complete</EditorialStatus>
-    <LocProcessedForMarketsLookup xmlns="4873beb7-5857-4685-be1f-d57550cc96cc" xsi:nil="true"/>
-    <LastModifiedDateTime xmlns="4873beb7-5857-4685-be1f-d57550cc96cc" xsi:nil="true"/>
-    <TPLaunchHelpLinkType xmlns="4873beb7-5857-4685-be1f-d57550cc96cc">Template</TPLaunchHelpLinkType>
-    <ScenarioTagsTaxHTField0 xmlns="4873beb7-5857-4685-be1f-d57550cc96cc">
-      <Terms xmlns="http://schemas.microsoft.com/office/infopath/2007/PartnerControls"/>
-    </ScenarioTagsTaxHTField0>
-    <OriginalRelease xmlns="4873beb7-5857-4685-be1f-d57550cc96cc">14</OriginalRelease>
-    <LocalizationTagsTaxHTField0 xmlns="4873beb7-5857-4685-be1f-d57550cc96cc">
-      <Terms xmlns="http://schemas.microsoft.com/office/infopath/2007/PartnerControls"/>
-    </LocalizationTagsTaxHTField0>
-    <Manager xmlns="4873beb7-5857-4685-be1f-d57550cc96cc" xsi:nil="true"/>
-    <UALocRecommendation xmlns="4873beb7-5857-4685-be1f-d57550cc96cc">Localize</UALocRecommendation>
-    <LocOverallHandbackStatusLookup xmlns="4873beb7-5857-4685-be1f-d57550cc96cc" xsi:nil="true"/>
-    <ArtSampleDocs xmlns="4873beb7-5857-4685-be1f-d57550cc96cc" xsi:nil="true"/>
-    <UACurrentWords xmlns="4873beb7-5857-4685-be1f-d57550cc96cc" xsi:nil="true"/>
-    <ShowIn xmlns="4873beb7-5857-4685-be1f-d57550cc96cc">Show everywhere</ShowIn>
-    <CSXHash xmlns="4873beb7-5857-4685-be1f-d57550cc96cc" xsi:nil="true"/>
-    <VoteCount xmlns="4873beb7-5857-4685-be1f-d57550cc96cc" xsi:nil="true"/>
-    <InternalTagsTaxHTField0 xmlns="4873beb7-5857-4685-be1f-d57550cc96cc">
-      <Terms xmlns="http://schemas.microsoft.com/office/infopath/2007/PartnerControls"/>
-    </InternalTagsTaxHTField0>
-    <UANotes xmlns="4873beb7-5857-4685-be1f-d57550cc96cc" xsi:nil="true"/>
-  </documentManagement>
-</p:properties>
-</file>
-
 <file path=customXml/item3.xml><?xml version="1.0" encoding="utf-8"?>
-<b:Sources xmlns:b="http://schemas.openxmlformats.org/officeDocument/2006/bibliography" xmlns="http://schemas.openxmlformats.org/officeDocument/2006/bibliography" SelectedStyle="\APASixthEditionOfficeOnline.xsl" StyleName="APA" Version="6"/>
-</file>
-
-<file path=customXml/item4.xml><?xml version="1.0" encoding="utf-8"?>
 <?mso-contentType ?>
 <FormTemplates xmlns="http://schemas.microsoft.com/sharepoint/v3/contenttype/forms">
   <Display>DocumentLibraryForm</Display>
@@ -8657,7 +10066,21 @@
 </FormTemplates>
 </file>
 
+<file path=customXml/item4.xml><?xml version="1.0" encoding="utf-8"?>
+<b:Sources xmlns:b="http://schemas.openxmlformats.org/officeDocument/2006/bibliography" xmlns="http://schemas.openxmlformats.org/officeDocument/2006/bibliography" SelectedStyle="\APASixthEditionOfficeOnline.xsl" StyleName="APA" Version="6"/>
+</file>
+
 <file path=customXml/itemProps1.xml><?xml version="1.0" encoding="utf-8"?>
+<ds:datastoreItem xmlns:ds="http://schemas.openxmlformats.org/officeDocument/2006/customXml" ds:itemID="{7FBDB1CC-CEFB-4E46-8174-1F0AA0D30B24}">
+  <ds:schemaRefs>
+    <ds:schemaRef ds:uri="http://schemas.microsoft.com/office/2006/metadata/properties"/>
+    <ds:schemaRef ds:uri="http://schemas.microsoft.com/office/infopath/2007/PartnerControls"/>
+    <ds:schemaRef ds:uri="4873beb7-5857-4685-be1f-d57550cc96cc"/>
+  </ds:schemaRefs>
+</ds:datastoreItem>
+</file>
+
+<file path=customXml/itemProps2.xml><?xml version="1.0" encoding="utf-8"?>
 <ds:datastoreItem xmlns:ds="http://schemas.openxmlformats.org/officeDocument/2006/customXml" ds:itemID="{4B3A7E92-E05A-4924-9E8A-9F6659E5855B}">
   <ds:schemaRefs>
     <ds:schemaRef ds:uri="http://schemas.microsoft.com/office/2006/metadata/contentType"/>
@@ -8675,28 +10098,18 @@
 </ds:datastoreItem>
 </file>
 
-<file path=customXml/itemProps2.xml><?xml version="1.0" encoding="utf-8"?>
-<ds:datastoreItem xmlns:ds="http://schemas.openxmlformats.org/officeDocument/2006/customXml" ds:itemID="{7FBDB1CC-CEFB-4E46-8174-1F0AA0D30B24}">
+<file path=customXml/itemProps3.xml><?xml version="1.0" encoding="utf-8"?>
+<ds:datastoreItem xmlns:ds="http://schemas.openxmlformats.org/officeDocument/2006/customXml" ds:itemID="{C01C3C56-10DB-49F7-B061-44D8728D078A}">
   <ds:schemaRefs>
-    <ds:schemaRef ds:uri="http://schemas.microsoft.com/office/2006/metadata/properties"/>
-    <ds:schemaRef ds:uri="http://schemas.microsoft.com/office/infopath/2007/PartnerControls"/>
-    <ds:schemaRef ds:uri="4873beb7-5857-4685-be1f-d57550cc96cc"/>
+    <ds:schemaRef ds:uri="http://schemas.microsoft.com/sharepoint/v3/contenttype/forms"/>
   </ds:schemaRefs>
 </ds:datastoreItem>
 </file>
 
-<file path=customXml/itemProps3.xml><?xml version="1.0" encoding="utf-8"?>
+<file path=customXml/itemProps4.xml><?xml version="1.0" encoding="utf-8"?>
 <ds:datastoreItem xmlns:ds="http://schemas.openxmlformats.org/officeDocument/2006/customXml" ds:itemID="{3F39EB86-A65D-47F1-9C02-B987CFF6F495}">
   <ds:schemaRefs>
     <ds:schemaRef ds:uri="http://schemas.openxmlformats.org/officeDocument/2006/bibliography"/>
   </ds:schemaRefs>
 </ds:datastoreItem>
-</file>
-
-<file path=customXml/itemProps4.xml><?xml version="1.0" encoding="utf-8"?>
-<ds:datastoreItem xmlns:ds="http://schemas.openxmlformats.org/officeDocument/2006/customXml" ds:itemID="{C01C3C56-10DB-49F7-B061-44D8728D078A}">
-  <ds:schemaRefs>
-    <ds:schemaRef ds:uri="http://schemas.microsoft.com/sharepoint/v3/contenttype/forms"/>
-  </ds:schemaRefs>
-</ds:datastoreItem>
 </file>
</xml_diff>